<commit_message>
documentation embedded in js-frontend-files
</commit_message>
<xml_diff>
--- a/doc/Dokumentasjon NHMs samlingsportal.docx
+++ b/doc/Dokumentasjon NHMs samlingsportal.docx
@@ -1602,8 +1602,14 @@
     <w:p>
       <w:pPr>
         <w:pStyle w:val="Heading4"/>
-      </w:pPr>
-      <w:r>
+        <w:rPr>
+          <w:lang w:val="en-US"/>
+        </w:rPr>
+      </w:pPr>
+      <w:r>
+        <w:rPr>
+          <w:lang w:val="en-US"/>
+        </w:rPr>
         <w:t>Description:</w:t>
       </w:r>
     </w:p>
@@ -2044,31 +2050,15 @@
           <w:lang w:val="en-US"/>
         </w:rPr>
       </w:pPr>
-      <w:proofErr w:type="spellStart"/>
-      <w:r>
-        <w:rPr>
-          <w:rFonts w:ascii="Times New Roman" w:hAnsi="Times New Roman" w:cs="Times New Roman"/>
-          <w:sz w:val="24"/>
-          <w:lang w:val="en-US"/>
-        </w:rPr>
-        <w:t>emempty</w:t>
-      </w:r>
-      <w:r>
-        <w:rPr>
-          <w:rFonts w:ascii="Times New Roman" w:hAnsi="Times New Roman" w:cs="Times New Roman"/>
-          <w:sz w:val="24"/>
-          <w:lang w:val="en-US"/>
-        </w:rPr>
-        <w:t>downloads</w:t>
-      </w:r>
-      <w:proofErr w:type="spellEnd"/>
-      <w:r>
-        <w:rPr>
-          <w:rFonts w:ascii="Times New Roman" w:hAnsi="Times New Roman" w:cs="Times New Roman"/>
-          <w:sz w:val="24"/>
-          <w:lang w:val="en-US"/>
-        </w:rPr>
-        <w:t xml:space="preserve"> </w:t>
+      <w:bookmarkStart w:id="0" w:name="_GoBack"/>
+      <w:bookmarkEnd w:id="0"/>
+      <w:r>
+        <w:rPr>
+          <w:rFonts w:ascii="Times New Roman" w:hAnsi="Times New Roman" w:cs="Times New Roman"/>
+          <w:sz w:val="24"/>
+          <w:lang w:val="en-US"/>
+        </w:rPr>
+        <w:t xml:space="preserve">downloads </w:t>
       </w:r>
       <w:proofErr w:type="spellStart"/>
       <w:r>
@@ -4169,8 +4159,14 @@
     <w:p>
       <w:pPr>
         <w:pStyle w:val="Heading4"/>
-      </w:pPr>
-      <w:r>
+        <w:rPr>
+          <w:lang w:val="en-US"/>
+        </w:rPr>
+      </w:pPr>
+      <w:r>
+        <w:rPr>
+          <w:lang w:val="en-US"/>
+        </w:rPr>
         <w:t>Description:</w:t>
       </w:r>
     </w:p>
@@ -9295,8 +9291,14 @@
     <w:p>
       <w:pPr>
         <w:pStyle w:val="Heading4"/>
-      </w:pPr>
-      <w:r>
+        <w:rPr>
+          <w:lang w:val="en-US"/>
+        </w:rPr>
+      </w:pPr>
+      <w:r>
+        <w:rPr>
+          <w:lang w:val="en-US"/>
+        </w:rPr>
         <w:t>Description:</w:t>
       </w:r>
     </w:p>
@@ -10972,8 +10974,36 @@
           <w:sz w:val="24"/>
           <w:lang w:val="nn-NO"/>
         </w:rPr>
-        <w:t>;</w:t>
-      </w:r>
+        <w:t xml:space="preserve">; </w:t>
+      </w:r>
+      <w:proofErr w:type="spellStart"/>
+      <w:r>
+        <w:rPr>
+          <w:rFonts w:ascii="Times New Roman" w:hAnsi="Times New Roman" w:cs="Times New Roman"/>
+          <w:sz w:val="24"/>
+          <w:lang w:val="nn-NO"/>
+        </w:rPr>
+        <w:t>e.g</w:t>
+      </w:r>
+      <w:proofErr w:type="spellEnd"/>
+      <w:r>
+        <w:rPr>
+          <w:rFonts w:ascii="Times New Roman" w:hAnsi="Times New Roman" w:cs="Times New Roman"/>
+          <w:sz w:val="24"/>
+          <w:lang w:val="nn-NO"/>
+        </w:rPr>
+        <w:t xml:space="preserve">. </w:t>
+      </w:r>
+      <w:proofErr w:type="spellStart"/>
+      <w:r>
+        <w:rPr>
+          <w:rFonts w:ascii="Times New Roman" w:hAnsi="Times New Roman" w:cs="Times New Roman"/>
+          <w:sz w:val="24"/>
+          <w:lang w:val="nn-NO"/>
+        </w:rPr>
+        <w:t>parseInt</w:t>
+      </w:r>
+      <w:proofErr w:type="spellEnd"/>
       <w:r>
         <w:rPr>
           <w:rFonts w:ascii="Times New Roman" w:hAnsi="Times New Roman" w:cs="Times New Roman"/>
@@ -10989,25 +11019,7 @@
           <w:sz w:val="24"/>
           <w:lang w:val="nn-NO"/>
         </w:rPr>
-        <w:t>e.g</w:t>
-      </w:r>
-      <w:proofErr w:type="spellEnd"/>
-      <w:r>
-        <w:rPr>
-          <w:rFonts w:ascii="Times New Roman" w:hAnsi="Times New Roman" w:cs="Times New Roman"/>
-          <w:sz w:val="24"/>
-          <w:lang w:val="nn-NO"/>
-        </w:rPr>
-        <w:t xml:space="preserve">. </w:t>
-      </w:r>
-      <w:proofErr w:type="spellStart"/>
-      <w:r>
-        <w:rPr>
-          <w:rFonts w:ascii="Times New Roman" w:hAnsi="Times New Roman" w:cs="Times New Roman"/>
-          <w:sz w:val="24"/>
-          <w:lang w:val="nn-NO"/>
-        </w:rPr>
-        <w:t>parseInt</w:t>
+        <w:t>that</w:t>
       </w:r>
       <w:proofErr w:type="spellEnd"/>
       <w:r>
@@ -11025,7 +11037,25 @@
           <w:sz w:val="24"/>
           <w:lang w:val="nn-NO"/>
         </w:rPr>
-        <w:t>that</w:t>
+        <w:t>will</w:t>
+      </w:r>
+      <w:proofErr w:type="spellEnd"/>
+      <w:r>
+        <w:rPr>
+          <w:rFonts w:ascii="Times New Roman" w:hAnsi="Times New Roman" w:cs="Times New Roman"/>
+          <w:sz w:val="24"/>
+          <w:lang w:val="nn-NO"/>
+        </w:rPr>
+        <w:t xml:space="preserve"> turn a </w:t>
+      </w:r>
+      <w:proofErr w:type="spellStart"/>
+      <w:r>
+        <w:rPr>
+          <w:rFonts w:ascii="Times New Roman" w:hAnsi="Times New Roman" w:cs="Times New Roman"/>
+          <w:sz w:val="24"/>
+          <w:lang w:val="nn-NO"/>
+        </w:rPr>
+        <w:t>propety</w:t>
       </w:r>
       <w:proofErr w:type="spellEnd"/>
       <w:r>
@@ -11043,42 +11073,6 @@
           <w:sz w:val="24"/>
           <w:lang w:val="nn-NO"/>
         </w:rPr>
-        <w:t>will</w:t>
-      </w:r>
-      <w:proofErr w:type="spellEnd"/>
-      <w:r>
-        <w:rPr>
-          <w:rFonts w:ascii="Times New Roman" w:hAnsi="Times New Roman" w:cs="Times New Roman"/>
-          <w:sz w:val="24"/>
-          <w:lang w:val="nn-NO"/>
-        </w:rPr>
-        <w:t xml:space="preserve"> turn a </w:t>
-      </w:r>
-      <w:proofErr w:type="spellStart"/>
-      <w:r>
-        <w:rPr>
-          <w:rFonts w:ascii="Times New Roman" w:hAnsi="Times New Roman" w:cs="Times New Roman"/>
-          <w:sz w:val="24"/>
-          <w:lang w:val="nn-NO"/>
-        </w:rPr>
-        <w:t>propety</w:t>
-      </w:r>
-      <w:proofErr w:type="spellEnd"/>
-      <w:r>
-        <w:rPr>
-          <w:rFonts w:ascii="Times New Roman" w:hAnsi="Times New Roman" w:cs="Times New Roman"/>
-          <w:sz w:val="24"/>
-          <w:lang w:val="nn-NO"/>
-        </w:rPr>
-        <w:t xml:space="preserve"> </w:t>
-      </w:r>
-      <w:proofErr w:type="spellStart"/>
-      <w:r>
-        <w:rPr>
-          <w:rFonts w:ascii="Times New Roman" w:hAnsi="Times New Roman" w:cs="Times New Roman"/>
-          <w:sz w:val="24"/>
-          <w:lang w:val="nn-NO"/>
-        </w:rPr>
         <w:t>into</w:t>
       </w:r>
       <w:proofErr w:type="spellEnd"/>
@@ -11106,15 +11100,7 @@
           <w:sz w:val="24"/>
           <w:lang w:val="nn-NO"/>
         </w:rPr>
-        <w:t>?</w:t>
-      </w:r>
-      <w:r>
-        <w:rPr>
-          <w:rFonts w:ascii="Times New Roman" w:hAnsi="Times New Roman" w:cs="Times New Roman"/>
-          <w:sz w:val="24"/>
-          <w:lang w:val="nn-NO"/>
-        </w:rPr>
-        <w:t>)</w:t>
+        <w:t>?)</w:t>
       </w:r>
     </w:p>
     <w:p>
@@ -13876,8 +13862,14 @@
     <w:p>
       <w:pPr>
         <w:pStyle w:val="Heading4"/>
-      </w:pPr>
-      <w:r>
+        <w:rPr>
+          <w:lang w:val="en-US"/>
+        </w:rPr>
+      </w:pPr>
+      <w:r>
+        <w:rPr>
+          <w:lang w:val="en-US"/>
+        </w:rPr>
         <w:t>Description:</w:t>
       </w:r>
     </w:p>
@@ -14143,8 +14135,14 @@
     <w:p>
       <w:pPr>
         <w:pStyle w:val="Heading4"/>
-      </w:pPr>
-      <w:r>
+        <w:rPr>
+          <w:lang w:val="en-US"/>
+        </w:rPr>
+      </w:pPr>
+      <w:r>
+        <w:rPr>
+          <w:lang w:val="en-US"/>
+        </w:rPr>
         <w:t>Description:</w:t>
       </w:r>
     </w:p>
@@ -15781,8 +15779,14 @@
     <w:p>
       <w:pPr>
         <w:pStyle w:val="Heading4"/>
-      </w:pPr>
-      <w:r>
+        <w:rPr>
+          <w:lang w:val="en-US"/>
+        </w:rPr>
+      </w:pPr>
+      <w:r>
+        <w:rPr>
+          <w:lang w:val="en-US"/>
+        </w:rPr>
         <w:t>Description:</w:t>
       </w:r>
     </w:p>
@@ -15858,8 +15862,14 @@
     <w:p>
       <w:pPr>
         <w:pStyle w:val="Heading4"/>
-      </w:pPr>
-      <w:r>
+        <w:rPr>
+          <w:lang w:val="en-US"/>
+        </w:rPr>
+      </w:pPr>
+      <w:r>
+        <w:rPr>
+          <w:lang w:val="en-US"/>
+        </w:rPr>
         <w:t>Description:</w:t>
       </w:r>
     </w:p>
@@ -17445,6 +17455,601 @@
           <w:rFonts w:ascii="Times New Roman" w:hAnsi="Times New Roman" w:cs="Times New Roman"/>
           <w:lang w:val="en-US"/>
         </w:rPr>
+        <w:t xml:space="preserve">returns label and data for top 20 </w:t>
+      </w:r>
+      <w:proofErr w:type="spellStart"/>
+      <w:r>
+        <w:rPr>
+          <w:rFonts w:ascii="Times New Roman" w:hAnsi="Times New Roman" w:cs="Times New Roman"/>
+          <w:lang w:val="en-US"/>
+        </w:rPr>
+        <w:t>countires</w:t>
+      </w:r>
+      <w:proofErr w:type="spellEnd"/>
+      <w:r>
+        <w:rPr>
+          <w:rFonts w:ascii="Times New Roman" w:hAnsi="Times New Roman" w:cs="Times New Roman"/>
+          <w:lang w:val="en-US"/>
+        </w:rPr>
+        <w:t xml:space="preserve"> except Norway</w:t>
+      </w:r>
+    </w:p>
+    <w:p>
+      <w:pPr>
+        <w:pStyle w:val="ListParagraph"/>
+        <w:numPr>
+          <w:ilvl w:val="0"/>
+          <w:numId w:val="2"/>
+        </w:numPr>
+        <w:spacing w:after="160" w:line="259" w:lineRule="auto"/>
+        <w:rPr>
+          <w:rFonts w:ascii="Times New Roman" w:hAnsi="Times New Roman" w:cs="Times New Roman"/>
+          <w:lang w:val="en-US"/>
+        </w:rPr>
+      </w:pPr>
+      <w:r>
+        <w:rPr>
+          <w:rFonts w:ascii="Times New Roman" w:hAnsi="Times New Roman" w:cs="Times New Roman"/>
+          <w:lang w:val="en-US"/>
+        </w:rPr>
+        <w:t>parameter</w:t>
+      </w:r>
+      <w:r>
+        <w:rPr>
+          <w:rFonts w:ascii="Times New Roman" w:hAnsi="Times New Roman" w:cs="Times New Roman"/>
+          <w:lang w:val="en-US"/>
+        </w:rPr>
+        <w:t>: data (JSON file with collection data)</w:t>
+      </w:r>
+    </w:p>
+    <w:p>
+      <w:pPr>
+        <w:pStyle w:val="ListParagraph"/>
+        <w:numPr>
+          <w:ilvl w:val="0"/>
+          <w:numId w:val="2"/>
+        </w:numPr>
+        <w:spacing w:after="160" w:line="259" w:lineRule="auto"/>
+        <w:rPr>
+          <w:rFonts w:ascii="Times New Roman" w:hAnsi="Times New Roman" w:cs="Times New Roman"/>
+          <w:lang w:val="en-US"/>
+        </w:rPr>
+      </w:pPr>
+      <w:r>
+        <w:rPr>
+          <w:rFonts w:ascii="Times New Roman" w:hAnsi="Times New Roman" w:cs="Times New Roman"/>
+          <w:lang w:val="en-US"/>
+        </w:rPr>
+        <w:t>parameter</w:t>
+      </w:r>
+      <w:r>
+        <w:rPr>
+          <w:rFonts w:ascii="Times New Roman" w:hAnsi="Times New Roman" w:cs="Times New Roman"/>
+          <w:lang w:val="en-US"/>
+        </w:rPr>
+        <w:t xml:space="preserve">: </w:t>
+      </w:r>
+      <w:proofErr w:type="spellStart"/>
+      <w:r>
+        <w:rPr>
+          <w:rFonts w:ascii="Times New Roman" w:hAnsi="Times New Roman" w:cs="Times New Roman"/>
+          <w:lang w:val="en-US"/>
+        </w:rPr>
+        <w:t>currentCollection</w:t>
+      </w:r>
+      <w:proofErr w:type="spellEnd"/>
+      <w:r>
+        <w:rPr>
+          <w:rFonts w:ascii="Times New Roman" w:hAnsi="Times New Roman" w:cs="Times New Roman"/>
+          <w:lang w:val="en-US"/>
+        </w:rPr>
+        <w:t xml:space="preserve"> (string, which collection to be shown (from dropdown-menu))</w:t>
+      </w:r>
+    </w:p>
+    <w:p>
+      <w:pPr>
+        <w:pStyle w:val="ListParagraph"/>
+        <w:numPr>
+          <w:ilvl w:val="0"/>
+          <w:numId w:val="2"/>
+        </w:numPr>
+        <w:spacing w:after="160" w:line="259" w:lineRule="auto"/>
+        <w:rPr>
+          <w:rFonts w:ascii="Times New Roman" w:hAnsi="Times New Roman" w:cs="Times New Roman"/>
+          <w:lang w:val="en-US"/>
+        </w:rPr>
+      </w:pPr>
+      <w:r>
+        <w:rPr>
+          <w:rFonts w:ascii="Times New Roman" w:hAnsi="Times New Roman" w:cs="Times New Roman"/>
+          <w:lang w:val="en-US"/>
+        </w:rPr>
+        <w:t xml:space="preserve">output: an array with labels and data for top 20 </w:t>
+      </w:r>
+      <w:proofErr w:type="spellStart"/>
+      <w:r>
+        <w:rPr>
+          <w:rFonts w:ascii="Times New Roman" w:hAnsi="Times New Roman" w:cs="Times New Roman"/>
+          <w:lang w:val="en-US"/>
+        </w:rPr>
+        <w:t>countires</w:t>
+      </w:r>
+      <w:proofErr w:type="spellEnd"/>
+      <w:r>
+        <w:rPr>
+          <w:rFonts w:ascii="Times New Roman" w:hAnsi="Times New Roman" w:cs="Times New Roman"/>
+          <w:lang w:val="en-US"/>
+        </w:rPr>
+        <w:t xml:space="preserve"> except Norway</w:t>
+      </w:r>
+    </w:p>
+    <w:p>
+      <w:pPr>
+        <w:pStyle w:val="ListParagraph"/>
+        <w:numPr>
+          <w:ilvl w:val="0"/>
+          <w:numId w:val="2"/>
+        </w:numPr>
+        <w:spacing w:after="160" w:line="259" w:lineRule="auto"/>
+        <w:rPr>
+          <w:rFonts w:ascii="Times New Roman" w:hAnsi="Times New Roman" w:cs="Times New Roman"/>
+          <w:lang w:val="en-US"/>
+        </w:rPr>
+      </w:pPr>
+      <w:r>
+        <w:rPr>
+          <w:rFonts w:ascii="Times New Roman" w:hAnsi="Times New Roman" w:cs="Times New Roman"/>
+          <w:lang w:val="en-US"/>
+        </w:rPr>
+        <w:t xml:space="preserve">calls </w:t>
+      </w:r>
+      <w:proofErr w:type="spellStart"/>
+      <w:r>
+        <w:rPr>
+          <w:rFonts w:ascii="Times New Roman" w:hAnsi="Times New Roman" w:cs="Times New Roman"/>
+          <w:lang w:val="en-US"/>
+        </w:rPr>
+        <w:t>sortData</w:t>
+      </w:r>
+      <w:proofErr w:type="spellEnd"/>
+      <w:r>
+        <w:rPr>
+          <w:rFonts w:ascii="Times New Roman" w:hAnsi="Times New Roman" w:cs="Times New Roman"/>
+          <w:lang w:val="en-US"/>
+        </w:rPr>
+        <w:t>()</w:t>
+      </w:r>
+    </w:p>
+    <w:p>
+      <w:pPr>
+        <w:pStyle w:val="ListParagraph"/>
+        <w:numPr>
+          <w:ilvl w:val="0"/>
+          <w:numId w:val="2"/>
+        </w:numPr>
+        <w:spacing w:after="160" w:line="259" w:lineRule="auto"/>
+        <w:rPr>
+          <w:rFonts w:ascii="Times New Roman" w:hAnsi="Times New Roman" w:cs="Times New Roman"/>
+          <w:lang w:val="en-US"/>
+        </w:rPr>
+      </w:pPr>
+      <w:r>
+        <w:rPr>
+          <w:rFonts w:ascii="Times New Roman" w:hAnsi="Times New Roman" w:cs="Times New Roman"/>
+          <w:lang w:val="en-US"/>
+        </w:rPr>
+        <w:t xml:space="preserve">is called by </w:t>
+      </w:r>
+    </w:p>
+    <w:p>
+      <w:pPr>
+        <w:pStyle w:val="ListParagraph"/>
+        <w:numPr>
+          <w:ilvl w:val="1"/>
+          <w:numId w:val="2"/>
+        </w:numPr>
+        <w:spacing w:after="160" w:line="259" w:lineRule="auto"/>
+        <w:rPr>
+          <w:rFonts w:ascii="Times New Roman" w:hAnsi="Times New Roman" w:cs="Times New Roman"/>
+          <w:lang w:val="en-US"/>
+        </w:rPr>
+      </w:pPr>
+      <w:proofErr w:type="spellStart"/>
+      <w:proofErr w:type="gramStart"/>
+      <w:r>
+        <w:rPr>
+          <w:rFonts w:ascii="Times New Roman" w:hAnsi="Times New Roman" w:cs="Times New Roman"/>
+          <w:lang w:val="en-US"/>
+        </w:rPr>
+        <w:t>makeGraphs</w:t>
+      </w:r>
+      <w:proofErr w:type="spellEnd"/>
+      <w:r>
+        <w:rPr>
+          <w:rFonts w:ascii="Times New Roman" w:hAnsi="Times New Roman" w:cs="Times New Roman"/>
+          <w:lang w:val="en-US"/>
+        </w:rPr>
+        <w:t>(</w:t>
+      </w:r>
+      <w:proofErr w:type="gramEnd"/>
+      <w:r>
+        <w:rPr>
+          <w:rFonts w:ascii="Times New Roman" w:hAnsi="Times New Roman" w:cs="Times New Roman"/>
+          <w:lang w:val="en-US"/>
+        </w:rPr>
+        <w:t>..)</w:t>
+      </w:r>
+    </w:p>
+    <w:p>
+      <w:pPr>
+        <w:pStyle w:val="ListParagraph"/>
+        <w:numPr>
+          <w:ilvl w:val="1"/>
+          <w:numId w:val="2"/>
+        </w:numPr>
+        <w:spacing w:after="160" w:line="259" w:lineRule="auto"/>
+        <w:rPr>
+          <w:rFonts w:ascii="Times New Roman" w:hAnsi="Times New Roman" w:cs="Times New Roman"/>
+          <w:lang w:val="en-US"/>
+        </w:rPr>
+      </w:pPr>
+      <w:proofErr w:type="spellStart"/>
+      <w:r>
+        <w:rPr>
+          <w:rFonts w:ascii="Times New Roman" w:hAnsi="Times New Roman" w:cs="Times New Roman"/>
+          <w:lang w:val="en-US"/>
+        </w:rPr>
+        <w:t>updateGraph</w:t>
+      </w:r>
+      <w:proofErr w:type="spellEnd"/>
+      <w:r>
+        <w:rPr>
+          <w:rFonts w:ascii="Times New Roman" w:hAnsi="Times New Roman" w:cs="Times New Roman"/>
+          <w:lang w:val="en-US"/>
+        </w:rPr>
+        <w:t>()</w:t>
+      </w:r>
+    </w:p>
+    <w:p>
+      <w:pPr>
+        <w:spacing w:after="160" w:line="259" w:lineRule="auto"/>
+        <w:rPr>
+          <w:rFonts w:ascii="Times New Roman" w:hAnsi="Times New Roman" w:cs="Times New Roman"/>
+          <w:lang w:val="en-US"/>
+        </w:rPr>
+      </w:pPr>
+      <w:proofErr w:type="spellStart"/>
+      <w:proofErr w:type="gramStart"/>
+      <w:r>
+        <w:rPr>
+          <w:rFonts w:ascii="Times New Roman" w:hAnsi="Times New Roman" w:cs="Times New Roman"/>
+          <w:lang w:val="en-US"/>
+        </w:rPr>
+        <w:t>harKoordinater</w:t>
+      </w:r>
+      <w:proofErr w:type="spellEnd"/>
+      <w:proofErr w:type="gramEnd"/>
+      <w:r>
+        <w:rPr>
+          <w:rFonts w:ascii="Times New Roman" w:hAnsi="Times New Roman" w:cs="Times New Roman"/>
+          <w:lang w:val="en-US"/>
+        </w:rPr>
+        <w:t xml:space="preserve"> (data, </w:t>
+      </w:r>
+      <w:proofErr w:type="spellStart"/>
+      <w:r>
+        <w:rPr>
+          <w:rFonts w:ascii="Times New Roman" w:hAnsi="Times New Roman" w:cs="Times New Roman"/>
+          <w:lang w:val="en-US"/>
+        </w:rPr>
+        <w:t>currentCollection</w:t>
+      </w:r>
+      <w:proofErr w:type="spellEnd"/>
+      <w:r>
+        <w:rPr>
+          <w:rFonts w:ascii="Times New Roman" w:hAnsi="Times New Roman" w:cs="Times New Roman"/>
+          <w:lang w:val="en-US"/>
+        </w:rPr>
+        <w:t>)</w:t>
+      </w:r>
+    </w:p>
+    <w:p>
+      <w:pPr>
+        <w:pStyle w:val="ListParagraph"/>
+        <w:numPr>
+          <w:ilvl w:val="0"/>
+          <w:numId w:val="2"/>
+        </w:numPr>
+        <w:spacing w:after="160" w:line="259" w:lineRule="auto"/>
+        <w:rPr>
+          <w:rFonts w:ascii="Times New Roman" w:hAnsi="Times New Roman" w:cs="Times New Roman"/>
+          <w:lang w:val="en-US"/>
+        </w:rPr>
+      </w:pPr>
+      <w:proofErr w:type="gramStart"/>
+      <w:r>
+        <w:rPr>
+          <w:rFonts w:ascii="Times New Roman" w:hAnsi="Times New Roman" w:cs="Times New Roman"/>
+          <w:lang w:val="en-US"/>
+        </w:rPr>
+        <w:t>returns</w:t>
+      </w:r>
+      <w:proofErr w:type="gramEnd"/>
+      <w:r>
+        <w:rPr>
+          <w:rFonts w:ascii="Times New Roman" w:hAnsi="Times New Roman" w:cs="Times New Roman"/>
+          <w:lang w:val="en-US"/>
+        </w:rPr>
+        <w:t xml:space="preserve"> label and data for </w:t>
+      </w:r>
+      <w:r>
+        <w:rPr>
+          <w:rFonts w:ascii="Times New Roman" w:hAnsi="Times New Roman" w:cs="Times New Roman"/>
+          <w:lang w:val="en-US"/>
+        </w:rPr>
+        <w:t>coordinate pie?</w:t>
+      </w:r>
+    </w:p>
+    <w:p>
+      <w:pPr>
+        <w:pStyle w:val="ListParagraph"/>
+        <w:numPr>
+          <w:ilvl w:val="0"/>
+          <w:numId w:val="2"/>
+        </w:numPr>
+        <w:spacing w:after="160" w:line="259" w:lineRule="auto"/>
+        <w:rPr>
+          <w:rFonts w:ascii="Times New Roman" w:hAnsi="Times New Roman" w:cs="Times New Roman"/>
+          <w:lang w:val="en-US"/>
+        </w:rPr>
+      </w:pPr>
+      <w:r>
+        <w:rPr>
+          <w:rFonts w:ascii="Times New Roman" w:hAnsi="Times New Roman" w:cs="Times New Roman"/>
+          <w:lang w:val="en-US"/>
+        </w:rPr>
+        <w:t>parameter</w:t>
+      </w:r>
+      <w:r>
+        <w:rPr>
+          <w:rFonts w:ascii="Times New Roman" w:hAnsi="Times New Roman" w:cs="Times New Roman"/>
+          <w:lang w:val="en-US"/>
+        </w:rPr>
+        <w:t>: data (JSON file with collection data)</w:t>
+      </w:r>
+    </w:p>
+    <w:p>
+      <w:pPr>
+        <w:pStyle w:val="ListParagraph"/>
+        <w:numPr>
+          <w:ilvl w:val="0"/>
+          <w:numId w:val="2"/>
+        </w:numPr>
+        <w:spacing w:after="160" w:line="259" w:lineRule="auto"/>
+        <w:rPr>
+          <w:rFonts w:ascii="Times New Roman" w:hAnsi="Times New Roman" w:cs="Times New Roman"/>
+          <w:lang w:val="en-US"/>
+        </w:rPr>
+      </w:pPr>
+      <w:r>
+        <w:rPr>
+          <w:rFonts w:ascii="Times New Roman" w:hAnsi="Times New Roman" w:cs="Times New Roman"/>
+          <w:lang w:val="en-US"/>
+        </w:rPr>
+        <w:t>parameter</w:t>
+      </w:r>
+      <w:r>
+        <w:rPr>
+          <w:rFonts w:ascii="Times New Roman" w:hAnsi="Times New Roman" w:cs="Times New Roman"/>
+          <w:lang w:val="en-US"/>
+        </w:rPr>
+        <w:t xml:space="preserve">: </w:t>
+      </w:r>
+      <w:proofErr w:type="spellStart"/>
+      <w:r>
+        <w:rPr>
+          <w:rFonts w:ascii="Times New Roman" w:hAnsi="Times New Roman" w:cs="Times New Roman"/>
+          <w:lang w:val="en-US"/>
+        </w:rPr>
+        <w:t>currentCollection</w:t>
+      </w:r>
+      <w:proofErr w:type="spellEnd"/>
+      <w:r>
+        <w:rPr>
+          <w:rFonts w:ascii="Times New Roman" w:hAnsi="Times New Roman" w:cs="Times New Roman"/>
+          <w:lang w:val="en-US"/>
+        </w:rPr>
+        <w:t xml:space="preserve"> (string, which collection to be shown (from dropdown-menu))</w:t>
+      </w:r>
+    </w:p>
+    <w:p>
+      <w:pPr>
+        <w:pStyle w:val="ListParagraph"/>
+        <w:numPr>
+          <w:ilvl w:val="0"/>
+          <w:numId w:val="2"/>
+        </w:numPr>
+        <w:spacing w:after="160" w:line="259" w:lineRule="auto"/>
+        <w:rPr>
+          <w:rFonts w:ascii="Times New Roman" w:hAnsi="Times New Roman" w:cs="Times New Roman"/>
+          <w:lang w:val="en-US"/>
+        </w:rPr>
+      </w:pPr>
+      <w:proofErr w:type="gramStart"/>
+      <w:r>
+        <w:rPr>
+          <w:rFonts w:ascii="Times New Roman" w:hAnsi="Times New Roman" w:cs="Times New Roman"/>
+          <w:lang w:val="en-US"/>
+        </w:rPr>
+        <w:t>output</w:t>
+      </w:r>
+      <w:proofErr w:type="gramEnd"/>
+      <w:r>
+        <w:rPr>
+          <w:rFonts w:ascii="Times New Roman" w:hAnsi="Times New Roman" w:cs="Times New Roman"/>
+          <w:lang w:val="en-US"/>
+        </w:rPr>
+        <w:t>: an array with labels and data for coordinate pie?</w:t>
+      </w:r>
+    </w:p>
+    <w:p>
+      <w:pPr>
+        <w:pStyle w:val="ListParagraph"/>
+        <w:numPr>
+          <w:ilvl w:val="0"/>
+          <w:numId w:val="2"/>
+        </w:numPr>
+        <w:spacing w:after="160" w:line="259" w:lineRule="auto"/>
+        <w:rPr>
+          <w:rFonts w:ascii="Times New Roman" w:hAnsi="Times New Roman" w:cs="Times New Roman"/>
+          <w:lang w:val="en-US"/>
+        </w:rPr>
+      </w:pPr>
+      <w:r>
+        <w:rPr>
+          <w:rFonts w:ascii="Times New Roman" w:hAnsi="Times New Roman" w:cs="Times New Roman"/>
+          <w:lang w:val="en-US"/>
+        </w:rPr>
+        <w:t xml:space="preserve">is called by </w:t>
+      </w:r>
+    </w:p>
+    <w:p>
+      <w:pPr>
+        <w:pStyle w:val="ListParagraph"/>
+        <w:numPr>
+          <w:ilvl w:val="1"/>
+          <w:numId w:val="2"/>
+        </w:numPr>
+        <w:spacing w:after="160" w:line="259" w:lineRule="auto"/>
+        <w:rPr>
+          <w:rFonts w:ascii="Times New Roman" w:hAnsi="Times New Roman" w:cs="Times New Roman"/>
+          <w:lang w:val="en-US"/>
+        </w:rPr>
+      </w:pPr>
+      <w:proofErr w:type="spellStart"/>
+      <w:proofErr w:type="gramStart"/>
+      <w:r>
+        <w:rPr>
+          <w:rFonts w:ascii="Times New Roman" w:hAnsi="Times New Roman" w:cs="Times New Roman"/>
+          <w:lang w:val="en-US"/>
+        </w:rPr>
+        <w:t>makeGraphs</w:t>
+      </w:r>
+      <w:proofErr w:type="spellEnd"/>
+      <w:r>
+        <w:rPr>
+          <w:rFonts w:ascii="Times New Roman" w:hAnsi="Times New Roman" w:cs="Times New Roman"/>
+          <w:lang w:val="en-US"/>
+        </w:rPr>
+        <w:t>(</w:t>
+      </w:r>
+      <w:proofErr w:type="gramEnd"/>
+      <w:r>
+        <w:rPr>
+          <w:rFonts w:ascii="Times New Roman" w:hAnsi="Times New Roman" w:cs="Times New Roman"/>
+          <w:lang w:val="en-US"/>
+        </w:rPr>
+        <w:t>..)</w:t>
+      </w:r>
+    </w:p>
+    <w:p>
+      <w:pPr>
+        <w:pStyle w:val="ListParagraph"/>
+        <w:numPr>
+          <w:ilvl w:val="1"/>
+          <w:numId w:val="2"/>
+        </w:numPr>
+        <w:spacing w:after="160" w:line="259" w:lineRule="auto"/>
+        <w:rPr>
+          <w:rFonts w:ascii="Times New Roman" w:hAnsi="Times New Roman" w:cs="Times New Roman"/>
+          <w:lang w:val="en-US"/>
+        </w:rPr>
+      </w:pPr>
+      <w:proofErr w:type="spellStart"/>
+      <w:r>
+        <w:rPr>
+          <w:rFonts w:ascii="Times New Roman" w:hAnsi="Times New Roman" w:cs="Times New Roman"/>
+          <w:lang w:val="en-US"/>
+        </w:rPr>
+        <w:t>updateGraph</w:t>
+      </w:r>
+      <w:proofErr w:type="spellEnd"/>
+      <w:r>
+        <w:rPr>
+          <w:rFonts w:ascii="Times New Roman" w:hAnsi="Times New Roman" w:cs="Times New Roman"/>
+          <w:lang w:val="en-US"/>
+        </w:rPr>
+        <w:t>()</w:t>
+      </w:r>
+    </w:p>
+    <w:p>
+      <w:pPr>
+        <w:spacing w:after="160" w:line="259" w:lineRule="auto"/>
+        <w:rPr>
+          <w:rFonts w:ascii="Times New Roman" w:hAnsi="Times New Roman" w:cs="Times New Roman"/>
+          <w:lang w:val="en-US"/>
+        </w:rPr>
+      </w:pPr>
+      <w:proofErr w:type="spellStart"/>
+      <w:proofErr w:type="gramStart"/>
+      <w:r>
+        <w:rPr>
+          <w:rFonts w:ascii="Times New Roman" w:hAnsi="Times New Roman" w:cs="Times New Roman"/>
+          <w:lang w:val="en-US"/>
+        </w:rPr>
+        <w:t>fraNorge</w:t>
+      </w:r>
+      <w:proofErr w:type="spellEnd"/>
+      <w:r>
+        <w:rPr>
+          <w:rFonts w:ascii="Times New Roman" w:hAnsi="Times New Roman" w:cs="Times New Roman"/>
+          <w:lang w:val="en-US"/>
+        </w:rPr>
+        <w:t>(</w:t>
+      </w:r>
+      <w:proofErr w:type="gramEnd"/>
+      <w:r>
+        <w:rPr>
+          <w:rFonts w:ascii="Times New Roman" w:hAnsi="Times New Roman" w:cs="Times New Roman"/>
+          <w:lang w:val="en-US"/>
+        </w:rPr>
+        <w:t xml:space="preserve">data, </w:t>
+      </w:r>
+      <w:proofErr w:type="spellStart"/>
+      <w:r>
+        <w:rPr>
+          <w:rFonts w:ascii="Times New Roman" w:hAnsi="Times New Roman" w:cs="Times New Roman"/>
+          <w:lang w:val="en-US"/>
+        </w:rPr>
+        <w:t>currentCollection</w:t>
+      </w:r>
+      <w:proofErr w:type="spellEnd"/>
+      <w:r>
+        <w:rPr>
+          <w:rFonts w:ascii="Times New Roman" w:hAnsi="Times New Roman" w:cs="Times New Roman"/>
+          <w:lang w:val="en-US"/>
+        </w:rPr>
+        <w:t>)</w:t>
+      </w:r>
+    </w:p>
+    <w:p>
+      <w:pPr>
+        <w:pStyle w:val="ListParagraph"/>
+        <w:numPr>
+          <w:ilvl w:val="0"/>
+          <w:numId w:val="2"/>
+        </w:numPr>
+        <w:spacing w:after="160" w:line="259" w:lineRule="auto"/>
+        <w:rPr>
+          <w:rFonts w:ascii="Times New Roman" w:hAnsi="Times New Roman" w:cs="Times New Roman"/>
+          <w:lang w:val="en-US"/>
+        </w:rPr>
+      </w:pPr>
+      <w:r>
+        <w:rPr>
+          <w:rFonts w:ascii="Times New Roman" w:hAnsi="Times New Roman" w:cs="Times New Roman"/>
+          <w:lang w:val="en-US"/>
+        </w:rPr>
         <w:t xml:space="preserve">returns label and data for </w:t>
       </w:r>
       <w:r>
@@ -17452,23 +18057,7 @@
           <w:rFonts w:ascii="Times New Roman" w:hAnsi="Times New Roman" w:cs="Times New Roman"/>
           <w:lang w:val="en-US"/>
         </w:rPr>
-        <w:t xml:space="preserve">top 20 </w:t>
-      </w:r>
-      <w:proofErr w:type="spellStart"/>
-      <w:r>
-        <w:rPr>
-          <w:rFonts w:ascii="Times New Roman" w:hAnsi="Times New Roman" w:cs="Times New Roman"/>
-          <w:lang w:val="en-US"/>
-        </w:rPr>
-        <w:t>countires</w:t>
-      </w:r>
-      <w:proofErr w:type="spellEnd"/>
-      <w:r>
-        <w:rPr>
-          <w:rFonts w:ascii="Times New Roman" w:hAnsi="Times New Roman" w:cs="Times New Roman"/>
-          <w:lang w:val="en-US"/>
-        </w:rPr>
-        <w:t xml:space="preserve"> except Norway</w:t>
+        <w:t>Norwegian data</w:t>
       </w:r>
     </w:p>
     <w:p>
@@ -17561,30 +18150,8 @@
           <w:rFonts w:ascii="Times New Roman" w:hAnsi="Times New Roman" w:cs="Times New Roman"/>
           <w:lang w:val="en-US"/>
         </w:rPr>
-        <w:t xml:space="preserve">output: an array with labels and data for </w:t>
-      </w:r>
-      <w:r>
-        <w:rPr>
-          <w:rFonts w:ascii="Times New Roman" w:hAnsi="Times New Roman" w:cs="Times New Roman"/>
-          <w:lang w:val="en-US"/>
-        </w:rPr>
-        <w:t xml:space="preserve">top 20 </w:t>
-      </w:r>
-      <w:proofErr w:type="spellStart"/>
-      <w:r>
-        <w:rPr>
-          <w:rFonts w:ascii="Times New Roman" w:hAnsi="Times New Roman" w:cs="Times New Roman"/>
-          <w:lang w:val="en-US"/>
-        </w:rPr>
-        <w:t>countires</w:t>
-      </w:r>
-      <w:proofErr w:type="spellEnd"/>
-      <w:r>
-        <w:rPr>
-          <w:rFonts w:ascii="Times New Roman" w:hAnsi="Times New Roman" w:cs="Times New Roman"/>
-          <w:lang w:val="en-US"/>
-        </w:rPr>
-        <w:t xml:space="preserve"> except Norway</w:t>
+        <w:lastRenderedPageBreak/>
+        <w:t>output: an array with labels and data for Norwegian data</w:t>
       </w:r>
     </w:p>
     <w:p>
@@ -17605,15 +18172,481 @@
           <w:rFonts w:ascii="Times New Roman" w:hAnsi="Times New Roman" w:cs="Times New Roman"/>
           <w:lang w:val="en-US"/>
         </w:rPr>
+        <w:t xml:space="preserve">is called by </w:t>
+      </w:r>
+    </w:p>
+    <w:p>
+      <w:pPr>
+        <w:pStyle w:val="ListParagraph"/>
+        <w:numPr>
+          <w:ilvl w:val="1"/>
+          <w:numId w:val="2"/>
+        </w:numPr>
+        <w:spacing w:after="160" w:line="259" w:lineRule="auto"/>
+        <w:rPr>
+          <w:rFonts w:ascii="Times New Roman" w:hAnsi="Times New Roman" w:cs="Times New Roman"/>
+          <w:lang w:val="en-US"/>
+        </w:rPr>
+      </w:pPr>
+      <w:proofErr w:type="spellStart"/>
+      <w:proofErr w:type="gramStart"/>
+      <w:r>
+        <w:rPr>
+          <w:rFonts w:ascii="Times New Roman" w:hAnsi="Times New Roman" w:cs="Times New Roman"/>
+          <w:lang w:val="en-US"/>
+        </w:rPr>
+        <w:t>makeGraphs</w:t>
+      </w:r>
+      <w:proofErr w:type="spellEnd"/>
+      <w:r>
+        <w:rPr>
+          <w:rFonts w:ascii="Times New Roman" w:hAnsi="Times New Roman" w:cs="Times New Roman"/>
+          <w:lang w:val="en-US"/>
+        </w:rPr>
+        <w:t>(</w:t>
+      </w:r>
+      <w:proofErr w:type="gramEnd"/>
+      <w:r>
+        <w:rPr>
+          <w:rFonts w:ascii="Times New Roman" w:hAnsi="Times New Roman" w:cs="Times New Roman"/>
+          <w:lang w:val="en-US"/>
+        </w:rPr>
+        <w:t>..)</w:t>
+      </w:r>
+    </w:p>
+    <w:p>
+      <w:pPr>
+        <w:pStyle w:val="ListParagraph"/>
+        <w:numPr>
+          <w:ilvl w:val="1"/>
+          <w:numId w:val="2"/>
+        </w:numPr>
+        <w:spacing w:after="160" w:line="259" w:lineRule="auto"/>
+        <w:rPr>
+          <w:rFonts w:ascii="Times New Roman" w:hAnsi="Times New Roman" w:cs="Times New Roman"/>
+          <w:lang w:val="en-US"/>
+        </w:rPr>
+      </w:pPr>
+      <w:proofErr w:type="spellStart"/>
+      <w:r>
+        <w:rPr>
+          <w:rFonts w:ascii="Times New Roman" w:hAnsi="Times New Roman" w:cs="Times New Roman"/>
+          <w:lang w:val="en-US"/>
+        </w:rPr>
+        <w:t>updateGraph</w:t>
+      </w:r>
+      <w:proofErr w:type="spellEnd"/>
+      <w:r>
+        <w:rPr>
+          <w:rFonts w:ascii="Times New Roman" w:hAnsi="Times New Roman" w:cs="Times New Roman"/>
+          <w:lang w:val="en-US"/>
+        </w:rPr>
+        <w:t>()</w:t>
+      </w:r>
+    </w:p>
+    <w:p>
+      <w:pPr>
+        <w:spacing w:after="160" w:line="259" w:lineRule="auto"/>
+        <w:rPr>
+          <w:rFonts w:ascii="Times New Roman" w:hAnsi="Times New Roman" w:cs="Times New Roman"/>
+          <w:lang w:val="en-US"/>
+        </w:rPr>
+      </w:pPr>
+      <w:proofErr w:type="spellStart"/>
+      <w:proofErr w:type="gramStart"/>
+      <w:r>
+        <w:rPr>
+          <w:rFonts w:ascii="Times New Roman" w:hAnsi="Times New Roman" w:cs="Times New Roman"/>
+          <w:lang w:val="en-US"/>
+        </w:rPr>
+        <w:t>getData</w:t>
+      </w:r>
+      <w:proofErr w:type="spellEnd"/>
+      <w:r>
+        <w:rPr>
+          <w:rFonts w:ascii="Times New Roman" w:hAnsi="Times New Roman" w:cs="Times New Roman"/>
+          <w:lang w:val="en-US"/>
+        </w:rPr>
+        <w:t>()</w:t>
+      </w:r>
+      <w:proofErr w:type="gramEnd"/>
+    </w:p>
+    <w:p>
+      <w:pPr>
+        <w:pStyle w:val="ListParagraph"/>
+        <w:numPr>
+          <w:ilvl w:val="0"/>
+          <w:numId w:val="2"/>
+        </w:numPr>
+        <w:spacing w:after="160" w:line="259" w:lineRule="auto"/>
+        <w:rPr>
+          <w:rFonts w:ascii="Times New Roman" w:hAnsi="Times New Roman" w:cs="Times New Roman"/>
+          <w:lang w:val="en-US"/>
+        </w:rPr>
+      </w:pPr>
+      <w:r>
+        <w:rPr>
+          <w:rFonts w:ascii="Times New Roman" w:hAnsi="Times New Roman" w:cs="Times New Roman"/>
+          <w:lang w:val="en-US"/>
+        </w:rPr>
+        <w:t>sends r</w:t>
+      </w:r>
+      <w:r>
+        <w:rPr>
+          <w:rFonts w:ascii="Times New Roman" w:hAnsi="Times New Roman" w:cs="Times New Roman"/>
+          <w:lang w:val="en-US"/>
+        </w:rPr>
+        <w:t>equest to backend to fetch data</w:t>
+      </w:r>
+    </w:p>
+    <w:p>
+      <w:pPr>
+        <w:pStyle w:val="ListParagraph"/>
+        <w:numPr>
+          <w:ilvl w:val="0"/>
+          <w:numId w:val="2"/>
+        </w:numPr>
+        <w:spacing w:after="160" w:line="259" w:lineRule="auto"/>
+        <w:rPr>
+          <w:rFonts w:ascii="Times New Roman" w:hAnsi="Times New Roman" w:cs="Times New Roman"/>
+          <w:lang w:val="en-US"/>
+        </w:rPr>
+      </w:pPr>
+      <w:r>
+        <w:rPr>
+          <w:rFonts w:ascii="Times New Roman" w:hAnsi="Times New Roman" w:cs="Times New Roman"/>
+          <w:lang w:val="en-US"/>
+        </w:rPr>
+        <w:t>is called by main()</w:t>
+      </w:r>
+    </w:p>
+    <w:p>
+      <w:pPr>
+        <w:spacing w:after="160" w:line="259" w:lineRule="auto"/>
+        <w:rPr>
+          <w:rFonts w:ascii="Times New Roman" w:hAnsi="Times New Roman" w:cs="Times New Roman"/>
+          <w:lang w:val="en-US"/>
+        </w:rPr>
+      </w:pPr>
+      <w:proofErr w:type="spellStart"/>
+      <w:proofErr w:type="gramStart"/>
+      <w:r>
+        <w:rPr>
+          <w:rFonts w:ascii="Times New Roman" w:hAnsi="Times New Roman" w:cs="Times New Roman"/>
+          <w:lang w:val="en-US"/>
+        </w:rPr>
+        <w:t>makeGraphs</w:t>
+      </w:r>
+      <w:proofErr w:type="spellEnd"/>
+      <w:r>
+        <w:rPr>
+          <w:rFonts w:ascii="Times New Roman" w:hAnsi="Times New Roman" w:cs="Times New Roman"/>
+          <w:lang w:val="en-US"/>
+        </w:rPr>
+        <w:t>(</w:t>
+      </w:r>
+      <w:proofErr w:type="gramEnd"/>
+      <w:r>
+        <w:rPr>
+          <w:rFonts w:ascii="Times New Roman" w:hAnsi="Times New Roman" w:cs="Times New Roman"/>
+          <w:lang w:val="en-US"/>
+        </w:rPr>
+        <w:t>data)</w:t>
+      </w:r>
+    </w:p>
+    <w:p>
+      <w:pPr>
+        <w:pStyle w:val="ListParagraph"/>
+        <w:numPr>
+          <w:ilvl w:val="0"/>
+          <w:numId w:val="2"/>
+        </w:numPr>
+        <w:spacing w:after="160" w:line="259" w:lineRule="auto"/>
+        <w:rPr>
+          <w:rFonts w:ascii="Times New Roman" w:hAnsi="Times New Roman" w:cs="Times New Roman"/>
+          <w:lang w:val="en-US"/>
+        </w:rPr>
+      </w:pPr>
+      <w:r>
+        <w:rPr>
+          <w:rFonts w:ascii="Times New Roman" w:hAnsi="Times New Roman" w:cs="Times New Roman"/>
+          <w:lang w:val="en-US"/>
+        </w:rPr>
+        <w:t>makes the graphs</w:t>
+      </w:r>
+    </w:p>
+    <w:p>
+      <w:pPr>
+        <w:pStyle w:val="ListParagraph"/>
+        <w:numPr>
+          <w:ilvl w:val="0"/>
+          <w:numId w:val="2"/>
+        </w:numPr>
+        <w:spacing w:after="160" w:line="259" w:lineRule="auto"/>
+        <w:rPr>
+          <w:rFonts w:ascii="Times New Roman" w:hAnsi="Times New Roman" w:cs="Times New Roman"/>
+          <w:lang w:val="en-US"/>
+        </w:rPr>
+      </w:pPr>
+      <w:r>
+        <w:rPr>
+          <w:rFonts w:ascii="Times New Roman" w:hAnsi="Times New Roman" w:cs="Times New Roman"/>
+          <w:lang w:val="en-US"/>
+        </w:rPr>
+        <w:t>parameter</w:t>
+      </w:r>
+      <w:r>
+        <w:rPr>
+          <w:rFonts w:ascii="Times New Roman" w:hAnsi="Times New Roman" w:cs="Times New Roman"/>
+          <w:lang w:val="en-US"/>
+        </w:rPr>
+        <w:t>: data (JSON file)</w:t>
+      </w:r>
+    </w:p>
+    <w:p>
+      <w:pPr>
+        <w:pStyle w:val="ListParagraph"/>
+        <w:numPr>
+          <w:ilvl w:val="0"/>
+          <w:numId w:val="2"/>
+        </w:numPr>
+        <w:spacing w:after="160" w:line="259" w:lineRule="auto"/>
+        <w:rPr>
+          <w:rFonts w:ascii="Times New Roman" w:hAnsi="Times New Roman" w:cs="Times New Roman"/>
+          <w:lang w:val="en-US"/>
+        </w:rPr>
+      </w:pPr>
+      <w:r>
+        <w:rPr>
+          <w:rFonts w:ascii="Times New Roman" w:hAnsi="Times New Roman" w:cs="Times New Roman"/>
+          <w:lang w:val="en-US"/>
+        </w:rPr>
         <w:t xml:space="preserve">calls </w:t>
       </w:r>
-      <w:proofErr w:type="spellStart"/>
-      <w:r>
-        <w:rPr>
-          <w:rFonts w:ascii="Times New Roman" w:hAnsi="Times New Roman" w:cs="Times New Roman"/>
-          <w:lang w:val="en-US"/>
-        </w:rPr>
-        <w:t>sortData</w:t>
+    </w:p>
+    <w:p>
+      <w:pPr>
+        <w:pStyle w:val="ListParagraph"/>
+        <w:numPr>
+          <w:ilvl w:val="1"/>
+          <w:numId w:val="2"/>
+        </w:numPr>
+        <w:spacing w:after="160" w:line="259" w:lineRule="auto"/>
+        <w:rPr>
+          <w:rFonts w:ascii="Times New Roman" w:hAnsi="Times New Roman" w:cs="Times New Roman"/>
+          <w:lang w:val="en-US"/>
+        </w:rPr>
+      </w:pPr>
+      <w:proofErr w:type="spellStart"/>
+      <w:proofErr w:type="gramStart"/>
+      <w:r>
+        <w:rPr>
+          <w:rFonts w:ascii="Times New Roman" w:hAnsi="Times New Roman" w:cs="Times New Roman"/>
+          <w:lang w:val="en-US"/>
+        </w:rPr>
+        <w:t>tilvekstData</w:t>
+      </w:r>
+      <w:proofErr w:type="spellEnd"/>
+      <w:r>
+        <w:rPr>
+          <w:rFonts w:ascii="Times New Roman" w:hAnsi="Times New Roman" w:cs="Times New Roman"/>
+          <w:lang w:val="en-US"/>
+        </w:rPr>
+        <w:t>(</w:t>
+      </w:r>
+      <w:proofErr w:type="gramEnd"/>
+      <w:r>
+        <w:rPr>
+          <w:rFonts w:ascii="Times New Roman" w:hAnsi="Times New Roman" w:cs="Times New Roman"/>
+          <w:lang w:val="en-US"/>
+        </w:rPr>
+        <w:t>..)</w:t>
+      </w:r>
+    </w:p>
+    <w:p>
+      <w:pPr>
+        <w:pStyle w:val="ListParagraph"/>
+        <w:numPr>
+          <w:ilvl w:val="1"/>
+          <w:numId w:val="2"/>
+        </w:numPr>
+        <w:spacing w:after="160" w:line="259" w:lineRule="auto"/>
+        <w:rPr>
+          <w:rFonts w:ascii="Times New Roman" w:hAnsi="Times New Roman" w:cs="Times New Roman"/>
+          <w:lang w:val="en-US"/>
+        </w:rPr>
+      </w:pPr>
+      <w:proofErr w:type="spellStart"/>
+      <w:proofErr w:type="gramStart"/>
+      <w:r>
+        <w:rPr>
+          <w:rFonts w:ascii="Times New Roman" w:hAnsi="Times New Roman" w:cs="Times New Roman"/>
+          <w:lang w:val="en-US"/>
+        </w:rPr>
+        <w:t>accumulativeCollectionSize</w:t>
+      </w:r>
+      <w:proofErr w:type="spellEnd"/>
+      <w:r>
+        <w:rPr>
+          <w:rFonts w:ascii="Times New Roman" w:hAnsi="Times New Roman" w:cs="Times New Roman"/>
+          <w:lang w:val="en-US"/>
+        </w:rPr>
+        <w:t>(</w:t>
+      </w:r>
+      <w:proofErr w:type="gramEnd"/>
+      <w:r>
+        <w:rPr>
+          <w:rFonts w:ascii="Times New Roman" w:hAnsi="Times New Roman" w:cs="Times New Roman"/>
+          <w:lang w:val="en-US"/>
+        </w:rPr>
+        <w:t>..)</w:t>
+      </w:r>
+    </w:p>
+    <w:p>
+      <w:pPr>
+        <w:pStyle w:val="ListParagraph"/>
+        <w:numPr>
+          <w:ilvl w:val="1"/>
+          <w:numId w:val="2"/>
+        </w:numPr>
+        <w:spacing w:after="160" w:line="259" w:lineRule="auto"/>
+        <w:rPr>
+          <w:rFonts w:ascii="Times New Roman" w:hAnsi="Times New Roman" w:cs="Times New Roman"/>
+          <w:lang w:val="en-US"/>
+        </w:rPr>
+      </w:pPr>
+      <w:proofErr w:type="spellStart"/>
+      <w:proofErr w:type="gramStart"/>
+      <w:r>
+        <w:rPr>
+          <w:rFonts w:ascii="Times New Roman" w:hAnsi="Times New Roman" w:cs="Times New Roman"/>
+          <w:lang w:val="en-US"/>
+        </w:rPr>
+        <w:t>harKoordinater</w:t>
+      </w:r>
+      <w:proofErr w:type="spellEnd"/>
+      <w:r>
+        <w:rPr>
+          <w:rFonts w:ascii="Times New Roman" w:hAnsi="Times New Roman" w:cs="Times New Roman"/>
+          <w:lang w:val="en-US"/>
+        </w:rPr>
+        <w:t>(</w:t>
+      </w:r>
+      <w:proofErr w:type="gramEnd"/>
+      <w:r>
+        <w:rPr>
+          <w:rFonts w:ascii="Times New Roman" w:hAnsi="Times New Roman" w:cs="Times New Roman"/>
+          <w:lang w:val="en-US"/>
+        </w:rPr>
+        <w:t>..)</w:t>
+      </w:r>
+    </w:p>
+    <w:p>
+      <w:pPr>
+        <w:pStyle w:val="ListParagraph"/>
+        <w:numPr>
+          <w:ilvl w:val="1"/>
+          <w:numId w:val="2"/>
+        </w:numPr>
+        <w:spacing w:after="160" w:line="259" w:lineRule="auto"/>
+        <w:rPr>
+          <w:rFonts w:ascii="Times New Roman" w:hAnsi="Times New Roman" w:cs="Times New Roman"/>
+          <w:lang w:val="en-US"/>
+        </w:rPr>
+      </w:pPr>
+      <w:proofErr w:type="spellStart"/>
+      <w:proofErr w:type="gramStart"/>
+      <w:r>
+        <w:rPr>
+          <w:rFonts w:ascii="Times New Roman" w:hAnsi="Times New Roman" w:cs="Times New Roman"/>
+          <w:lang w:val="en-US"/>
+        </w:rPr>
+        <w:t>fraNorge</w:t>
+      </w:r>
+      <w:proofErr w:type="spellEnd"/>
+      <w:r>
+        <w:rPr>
+          <w:rFonts w:ascii="Times New Roman" w:hAnsi="Times New Roman" w:cs="Times New Roman"/>
+          <w:lang w:val="en-US"/>
+        </w:rPr>
+        <w:t>(</w:t>
+      </w:r>
+      <w:proofErr w:type="gramEnd"/>
+      <w:r>
+        <w:rPr>
+          <w:rFonts w:ascii="Times New Roman" w:hAnsi="Times New Roman" w:cs="Times New Roman"/>
+          <w:lang w:val="en-US"/>
+        </w:rPr>
+        <w:t>..)</w:t>
+      </w:r>
+    </w:p>
+    <w:p>
+      <w:pPr>
+        <w:pStyle w:val="ListParagraph"/>
+        <w:numPr>
+          <w:ilvl w:val="1"/>
+          <w:numId w:val="2"/>
+        </w:numPr>
+        <w:spacing w:after="160" w:line="259" w:lineRule="auto"/>
+        <w:rPr>
+          <w:rFonts w:ascii="Times New Roman" w:hAnsi="Times New Roman" w:cs="Times New Roman"/>
+          <w:lang w:val="en-US"/>
+        </w:rPr>
+      </w:pPr>
+      <w:proofErr w:type="gramStart"/>
+      <w:r>
+        <w:rPr>
+          <w:rFonts w:ascii="Times New Roman" w:hAnsi="Times New Roman" w:cs="Times New Roman"/>
+          <w:lang w:val="en-US"/>
+        </w:rPr>
+        <w:t>top20Land(</w:t>
+      </w:r>
+      <w:proofErr w:type="gramEnd"/>
+      <w:r>
+        <w:rPr>
+          <w:rFonts w:ascii="Times New Roman" w:hAnsi="Times New Roman" w:cs="Times New Roman"/>
+          <w:lang w:val="en-US"/>
+        </w:rPr>
+        <w:t>..)</w:t>
+      </w:r>
+    </w:p>
+    <w:p>
+      <w:pPr>
+        <w:pStyle w:val="ListParagraph"/>
+        <w:numPr>
+          <w:ilvl w:val="0"/>
+          <w:numId w:val="2"/>
+        </w:numPr>
+        <w:spacing w:after="160" w:line="259" w:lineRule="auto"/>
+        <w:rPr>
+          <w:rFonts w:ascii="Times New Roman" w:hAnsi="Times New Roman" w:cs="Times New Roman"/>
+          <w:lang w:val="en-US"/>
+        </w:rPr>
+      </w:pPr>
+      <w:r>
+        <w:rPr>
+          <w:rFonts w:ascii="Times New Roman" w:hAnsi="Times New Roman" w:cs="Times New Roman"/>
+          <w:lang w:val="en-US"/>
+        </w:rPr>
+        <w:t>is called by main()</w:t>
+      </w:r>
+    </w:p>
+    <w:p>
+      <w:pPr>
+        <w:spacing w:after="160" w:line="259" w:lineRule="auto"/>
+        <w:rPr>
+          <w:rFonts w:ascii="Times New Roman" w:hAnsi="Times New Roman" w:cs="Times New Roman"/>
+          <w:lang w:val="en-US"/>
+        </w:rPr>
+      </w:pPr>
+      <w:proofErr w:type="spellStart"/>
+      <w:proofErr w:type="gramStart"/>
+      <w:r>
+        <w:rPr>
+          <w:rFonts w:ascii="Times New Roman" w:hAnsi="Times New Roman" w:cs="Times New Roman"/>
+          <w:lang w:val="en-US"/>
+        </w:rPr>
+        <w:t>updateGraph</w:t>
       </w:r>
       <w:proofErr w:type="spellEnd"/>
       <w:r>
@@ -17623,6 +18656,7 @@
         </w:rPr>
         <w:t>()</w:t>
       </w:r>
+      <w:proofErr w:type="gramEnd"/>
     </w:p>
     <w:p>
       <w:pPr>
@@ -17642,7 +18676,28 @@
           <w:rFonts w:ascii="Times New Roman" w:hAnsi="Times New Roman" w:cs="Times New Roman"/>
           <w:lang w:val="en-US"/>
         </w:rPr>
-        <w:t xml:space="preserve">is called by </w:t>
+        <w:t>make new graphs when new collection is chosen</w:t>
+      </w:r>
+    </w:p>
+    <w:p>
+      <w:pPr>
+        <w:pStyle w:val="ListParagraph"/>
+        <w:numPr>
+          <w:ilvl w:val="0"/>
+          <w:numId w:val="2"/>
+        </w:numPr>
+        <w:spacing w:after="160" w:line="259" w:lineRule="auto"/>
+        <w:rPr>
+          <w:rFonts w:ascii="Times New Roman" w:hAnsi="Times New Roman" w:cs="Times New Roman"/>
+          <w:lang w:val="en-US"/>
+        </w:rPr>
+      </w:pPr>
+      <w:r>
+        <w:rPr>
+          <w:rFonts w:ascii="Times New Roman" w:hAnsi="Times New Roman" w:cs="Times New Roman"/>
+          <w:lang w:val="en-US"/>
+        </w:rPr>
+        <w:t xml:space="preserve">calls </w:t>
       </w:r>
     </w:p>
     <w:p>
@@ -17665,6 +18720,300 @@
           <w:rFonts w:ascii="Times New Roman" w:hAnsi="Times New Roman" w:cs="Times New Roman"/>
           <w:lang w:val="en-US"/>
         </w:rPr>
+        <w:t>tilvekstData</w:t>
+      </w:r>
+      <w:proofErr w:type="spellEnd"/>
+      <w:r>
+        <w:rPr>
+          <w:rFonts w:ascii="Times New Roman" w:hAnsi="Times New Roman" w:cs="Times New Roman"/>
+          <w:lang w:val="en-US"/>
+        </w:rPr>
+        <w:t>(</w:t>
+      </w:r>
+      <w:proofErr w:type="gramEnd"/>
+      <w:r>
+        <w:rPr>
+          <w:rFonts w:ascii="Times New Roman" w:hAnsi="Times New Roman" w:cs="Times New Roman"/>
+          <w:lang w:val="en-US"/>
+        </w:rPr>
+        <w:t>..)</w:t>
+      </w:r>
+    </w:p>
+    <w:p>
+      <w:pPr>
+        <w:pStyle w:val="ListParagraph"/>
+        <w:numPr>
+          <w:ilvl w:val="1"/>
+          <w:numId w:val="2"/>
+        </w:numPr>
+        <w:spacing w:after="160" w:line="259" w:lineRule="auto"/>
+        <w:rPr>
+          <w:rFonts w:ascii="Times New Roman" w:hAnsi="Times New Roman" w:cs="Times New Roman"/>
+          <w:lang w:val="en-US"/>
+        </w:rPr>
+      </w:pPr>
+      <w:proofErr w:type="spellStart"/>
+      <w:proofErr w:type="gramStart"/>
+      <w:r>
+        <w:rPr>
+          <w:rFonts w:ascii="Times New Roman" w:hAnsi="Times New Roman" w:cs="Times New Roman"/>
+          <w:lang w:val="en-US"/>
+        </w:rPr>
+        <w:t>accumulativeCollectionSize</w:t>
+      </w:r>
+      <w:proofErr w:type="spellEnd"/>
+      <w:r>
+        <w:rPr>
+          <w:rFonts w:ascii="Times New Roman" w:hAnsi="Times New Roman" w:cs="Times New Roman"/>
+          <w:lang w:val="en-US"/>
+        </w:rPr>
+        <w:t>(</w:t>
+      </w:r>
+      <w:proofErr w:type="gramEnd"/>
+      <w:r>
+        <w:rPr>
+          <w:rFonts w:ascii="Times New Roman" w:hAnsi="Times New Roman" w:cs="Times New Roman"/>
+          <w:lang w:val="en-US"/>
+        </w:rPr>
+        <w:t>..)</w:t>
+      </w:r>
+    </w:p>
+    <w:p>
+      <w:pPr>
+        <w:pStyle w:val="ListParagraph"/>
+        <w:numPr>
+          <w:ilvl w:val="1"/>
+          <w:numId w:val="2"/>
+        </w:numPr>
+        <w:spacing w:after="160" w:line="259" w:lineRule="auto"/>
+        <w:rPr>
+          <w:rFonts w:ascii="Times New Roman" w:hAnsi="Times New Roman" w:cs="Times New Roman"/>
+          <w:lang w:val="en-US"/>
+        </w:rPr>
+      </w:pPr>
+      <w:proofErr w:type="spellStart"/>
+      <w:proofErr w:type="gramStart"/>
+      <w:r>
+        <w:rPr>
+          <w:rFonts w:ascii="Times New Roman" w:hAnsi="Times New Roman" w:cs="Times New Roman"/>
+          <w:lang w:val="en-US"/>
+        </w:rPr>
+        <w:t>harKoordinater</w:t>
+      </w:r>
+      <w:proofErr w:type="spellEnd"/>
+      <w:r>
+        <w:rPr>
+          <w:rFonts w:ascii="Times New Roman" w:hAnsi="Times New Roman" w:cs="Times New Roman"/>
+          <w:lang w:val="en-US"/>
+        </w:rPr>
+        <w:t>(</w:t>
+      </w:r>
+      <w:proofErr w:type="gramEnd"/>
+      <w:r>
+        <w:rPr>
+          <w:rFonts w:ascii="Times New Roman" w:hAnsi="Times New Roman" w:cs="Times New Roman"/>
+          <w:lang w:val="en-US"/>
+        </w:rPr>
+        <w:t>..)</w:t>
+      </w:r>
+    </w:p>
+    <w:p>
+      <w:pPr>
+        <w:pStyle w:val="ListParagraph"/>
+        <w:numPr>
+          <w:ilvl w:val="1"/>
+          <w:numId w:val="2"/>
+        </w:numPr>
+        <w:spacing w:after="160" w:line="259" w:lineRule="auto"/>
+        <w:rPr>
+          <w:rFonts w:ascii="Times New Roman" w:hAnsi="Times New Roman" w:cs="Times New Roman"/>
+          <w:lang w:val="en-US"/>
+        </w:rPr>
+      </w:pPr>
+      <w:proofErr w:type="spellStart"/>
+      <w:proofErr w:type="gramStart"/>
+      <w:r>
+        <w:rPr>
+          <w:rFonts w:ascii="Times New Roman" w:hAnsi="Times New Roman" w:cs="Times New Roman"/>
+          <w:lang w:val="en-US"/>
+        </w:rPr>
+        <w:t>fraNorge</w:t>
+      </w:r>
+      <w:proofErr w:type="spellEnd"/>
+      <w:r>
+        <w:rPr>
+          <w:rFonts w:ascii="Times New Roman" w:hAnsi="Times New Roman" w:cs="Times New Roman"/>
+          <w:lang w:val="en-US"/>
+        </w:rPr>
+        <w:t>(</w:t>
+      </w:r>
+      <w:proofErr w:type="gramEnd"/>
+      <w:r>
+        <w:rPr>
+          <w:rFonts w:ascii="Times New Roman" w:hAnsi="Times New Roman" w:cs="Times New Roman"/>
+          <w:lang w:val="en-US"/>
+        </w:rPr>
+        <w:t>..)</w:t>
+      </w:r>
+    </w:p>
+    <w:p>
+      <w:pPr>
+        <w:pStyle w:val="ListParagraph"/>
+        <w:numPr>
+          <w:ilvl w:val="1"/>
+          <w:numId w:val="2"/>
+        </w:numPr>
+        <w:spacing w:after="160" w:line="259" w:lineRule="auto"/>
+        <w:rPr>
+          <w:rFonts w:ascii="Times New Roman" w:hAnsi="Times New Roman" w:cs="Times New Roman"/>
+          <w:lang w:val="en-US"/>
+        </w:rPr>
+      </w:pPr>
+      <w:proofErr w:type="gramStart"/>
+      <w:r>
+        <w:rPr>
+          <w:rFonts w:ascii="Times New Roman" w:hAnsi="Times New Roman" w:cs="Times New Roman"/>
+          <w:lang w:val="en-US"/>
+        </w:rPr>
+        <w:t>top20Land(</w:t>
+      </w:r>
+      <w:proofErr w:type="gramEnd"/>
+      <w:r>
+        <w:rPr>
+          <w:rFonts w:ascii="Times New Roman" w:hAnsi="Times New Roman" w:cs="Times New Roman"/>
+          <w:lang w:val="en-US"/>
+        </w:rPr>
+        <w:t>..)</w:t>
+      </w:r>
+    </w:p>
+    <w:p>
+      <w:pPr>
+        <w:pStyle w:val="ListParagraph"/>
+        <w:numPr>
+          <w:ilvl w:val="0"/>
+          <w:numId w:val="2"/>
+        </w:numPr>
+        <w:spacing w:after="160" w:line="259" w:lineRule="auto"/>
+        <w:rPr>
+          <w:rFonts w:ascii="Times New Roman" w:hAnsi="Times New Roman" w:cs="Times New Roman"/>
+          <w:lang w:val="en-US"/>
+        </w:rPr>
+      </w:pPr>
+      <w:r>
+        <w:rPr>
+          <w:rFonts w:ascii="Times New Roman" w:hAnsi="Times New Roman" w:cs="Times New Roman"/>
+          <w:lang w:val="en-US"/>
+        </w:rPr>
+        <w:t>is called by collection-</w:t>
+      </w:r>
+      <w:proofErr w:type="spellStart"/>
+      <w:r>
+        <w:rPr>
+          <w:rFonts w:ascii="Times New Roman" w:hAnsi="Times New Roman" w:cs="Times New Roman"/>
+          <w:lang w:val="en-US"/>
+        </w:rPr>
+        <w:t>select.eventlistener</w:t>
+      </w:r>
+      <w:proofErr w:type="spellEnd"/>
+    </w:p>
+    <w:p>
+      <w:pPr>
+        <w:spacing w:after="160" w:line="259" w:lineRule="auto"/>
+        <w:rPr>
+          <w:rFonts w:ascii="Times New Roman" w:hAnsi="Times New Roman" w:cs="Times New Roman"/>
+          <w:lang w:val="en-US"/>
+        </w:rPr>
+      </w:pPr>
+    </w:p>
+    <w:p>
+      <w:pPr>
+        <w:spacing w:after="160" w:line="259" w:lineRule="auto"/>
+        <w:rPr>
+          <w:rFonts w:ascii="Times New Roman" w:hAnsi="Times New Roman" w:cs="Times New Roman"/>
+          <w:lang w:val="en-US"/>
+        </w:rPr>
+      </w:pPr>
+      <w:proofErr w:type="gramStart"/>
+      <w:r>
+        <w:rPr>
+          <w:rFonts w:ascii="Times New Roman" w:hAnsi="Times New Roman" w:cs="Times New Roman"/>
+          <w:lang w:val="en-US"/>
+        </w:rPr>
+        <w:t>main()</w:t>
+      </w:r>
+      <w:proofErr w:type="gramEnd"/>
+    </w:p>
+    <w:p>
+      <w:pPr>
+        <w:pStyle w:val="ListParagraph"/>
+        <w:numPr>
+          <w:ilvl w:val="0"/>
+          <w:numId w:val="2"/>
+        </w:numPr>
+        <w:spacing w:after="160" w:line="259" w:lineRule="auto"/>
+        <w:rPr>
+          <w:rFonts w:ascii="Times New Roman" w:hAnsi="Times New Roman" w:cs="Times New Roman"/>
+          <w:lang w:val="en-US"/>
+        </w:rPr>
+      </w:pPr>
+      <w:proofErr w:type="spellStart"/>
+      <w:r>
+        <w:rPr>
+          <w:rFonts w:ascii="Times New Roman" w:hAnsi="Times New Roman" w:cs="Times New Roman"/>
+          <w:lang w:val="en-US"/>
+        </w:rPr>
+        <w:t>async</w:t>
+      </w:r>
+      <w:proofErr w:type="spellEnd"/>
+      <w:r>
+        <w:rPr>
+          <w:rFonts w:ascii="Times New Roman" w:hAnsi="Times New Roman" w:cs="Times New Roman"/>
+          <w:lang w:val="en-US"/>
+        </w:rPr>
+        <w:t xml:space="preserve"> function; renders the page the first time</w:t>
+      </w:r>
+    </w:p>
+    <w:p>
+      <w:pPr>
+        <w:pStyle w:val="ListParagraph"/>
+        <w:numPr>
+          <w:ilvl w:val="0"/>
+          <w:numId w:val="2"/>
+        </w:numPr>
+        <w:spacing w:after="160" w:line="259" w:lineRule="auto"/>
+        <w:rPr>
+          <w:rFonts w:ascii="Times New Roman" w:hAnsi="Times New Roman" w:cs="Times New Roman"/>
+          <w:lang w:val="en-US"/>
+        </w:rPr>
+      </w:pPr>
+      <w:r>
+        <w:rPr>
+          <w:rFonts w:ascii="Times New Roman" w:hAnsi="Times New Roman" w:cs="Times New Roman"/>
+          <w:lang w:val="en-US"/>
+        </w:rPr>
+        <w:t xml:space="preserve">calls </w:t>
+      </w:r>
+    </w:p>
+    <w:p>
+      <w:pPr>
+        <w:pStyle w:val="ListParagraph"/>
+        <w:numPr>
+          <w:ilvl w:val="1"/>
+          <w:numId w:val="2"/>
+        </w:numPr>
+        <w:spacing w:after="160" w:line="259" w:lineRule="auto"/>
+        <w:rPr>
+          <w:rFonts w:ascii="Times New Roman" w:hAnsi="Times New Roman" w:cs="Times New Roman"/>
+          <w:lang w:val="en-US"/>
+        </w:rPr>
+      </w:pPr>
+      <w:proofErr w:type="spellStart"/>
+      <w:proofErr w:type="gramStart"/>
+      <w:r>
+        <w:rPr>
+          <w:rFonts w:ascii="Times New Roman" w:hAnsi="Times New Roman" w:cs="Times New Roman"/>
+          <w:lang w:val="en-US"/>
+        </w:rPr>
         <w:t>makeGraphs</w:t>
       </w:r>
       <w:proofErr w:type="spellEnd"/>
@@ -17698,1476 +19047,112 @@
         </w:rPr>
       </w:pPr>
       <w:proofErr w:type="spellStart"/>
-      <w:r>
-        <w:rPr>
-          <w:rFonts w:ascii="Times New Roman" w:hAnsi="Times New Roman" w:cs="Times New Roman"/>
-          <w:lang w:val="en-US"/>
-        </w:rPr>
-        <w:t>updateGraph</w:t>
-      </w:r>
-      <w:proofErr w:type="spellEnd"/>
-      <w:r>
-        <w:rPr>
-          <w:rFonts w:ascii="Times New Roman" w:hAnsi="Times New Roman" w:cs="Times New Roman"/>
-          <w:lang w:val="en-US"/>
-        </w:rPr>
-        <w:t>()</w:t>
-      </w:r>
-    </w:p>
-    <w:p>
-      <w:pPr>
+      <w:proofErr w:type="gramStart"/>
+      <w:r>
+        <w:rPr>
+          <w:rFonts w:ascii="Times New Roman" w:hAnsi="Times New Roman" w:cs="Times New Roman"/>
+          <w:lang w:val="en-US"/>
+        </w:rPr>
+        <w:t>populateTable</w:t>
+      </w:r>
+      <w:proofErr w:type="spellEnd"/>
+      <w:r>
+        <w:rPr>
+          <w:rFonts w:ascii="Times New Roman" w:hAnsi="Times New Roman" w:cs="Times New Roman"/>
+          <w:lang w:val="en-US"/>
+        </w:rPr>
+        <w:t>(</w:t>
+      </w:r>
+      <w:proofErr w:type="gramEnd"/>
+      <w:r>
+        <w:rPr>
+          <w:rFonts w:ascii="Times New Roman" w:hAnsi="Times New Roman" w:cs="Times New Roman"/>
+          <w:lang w:val="en-US"/>
+        </w:rPr>
+        <w:t>..)</w:t>
+      </w:r>
+    </w:p>
+    <w:p>
+      <w:pPr>
+        <w:pStyle w:val="ListParagraph"/>
+        <w:numPr>
+          <w:ilvl w:val="0"/>
+          <w:numId w:val="2"/>
+        </w:numPr>
         <w:spacing w:after="160" w:line="259" w:lineRule="auto"/>
         <w:rPr>
           <w:rFonts w:ascii="Times New Roman" w:hAnsi="Times New Roman" w:cs="Times New Roman"/>
           <w:lang w:val="en-US"/>
         </w:rPr>
       </w:pPr>
-      <w:proofErr w:type="spellStart"/>
-      <w:proofErr w:type="gramStart"/>
-      <w:r>
-        <w:rPr>
-          <w:rFonts w:ascii="Times New Roman" w:hAnsi="Times New Roman" w:cs="Times New Roman"/>
-          <w:lang w:val="en-US"/>
-        </w:rPr>
-        <w:t>harKoordinater</w:t>
-      </w:r>
-      <w:proofErr w:type="spellEnd"/>
-      <w:proofErr w:type="gramEnd"/>
-      <w:r>
-        <w:rPr>
-          <w:rFonts w:ascii="Times New Roman" w:hAnsi="Times New Roman" w:cs="Times New Roman"/>
-          <w:lang w:val="en-US"/>
-        </w:rPr>
-        <w:t xml:space="preserve"> (data, </w:t>
-      </w:r>
-      <w:proofErr w:type="spellStart"/>
-      <w:r>
-        <w:rPr>
-          <w:rFonts w:ascii="Times New Roman" w:hAnsi="Times New Roman" w:cs="Times New Roman"/>
-          <w:lang w:val="en-US"/>
-        </w:rPr>
-        <w:t>currentCollection</w:t>
-      </w:r>
-      <w:proofErr w:type="spellEnd"/>
-      <w:r>
-        <w:rPr>
-          <w:rFonts w:ascii="Times New Roman" w:hAnsi="Times New Roman" w:cs="Times New Roman"/>
-          <w:lang w:val="en-US"/>
-        </w:rPr>
-        <w:t>)</w:t>
-      </w:r>
-    </w:p>
-    <w:p>
-      <w:pPr>
-        <w:pStyle w:val="ListParagraph"/>
-        <w:numPr>
-          <w:ilvl w:val="0"/>
-          <w:numId w:val="2"/>
-        </w:numPr>
+      <w:r>
+        <w:rPr>
+          <w:rFonts w:ascii="Times New Roman" w:hAnsi="Times New Roman" w:cs="Times New Roman"/>
+          <w:lang w:val="en-US"/>
+        </w:rPr>
+        <w:t>is called in this file (showStat.js)</w:t>
+      </w:r>
+    </w:p>
+    <w:p>
+      <w:pPr>
+        <w:pStyle w:val="Heading3"/>
+      </w:pPr>
+      <w:r>
+        <w:t>journaler.js</w:t>
+      </w:r>
+    </w:p>
+    <w:p>
+      <w:pPr>
+        <w:pStyle w:val="Heading4"/>
+        <w:rPr>
+          <w:lang w:val="en-US"/>
+        </w:rPr>
+      </w:pPr>
+      <w:r>
+        <w:rPr>
+          <w:lang w:val="en-US"/>
+        </w:rPr>
+        <w:t>Description:</w:t>
+      </w:r>
+    </w:p>
+    <w:p>
+      <w:pPr>
         <w:spacing w:after="160" w:line="259" w:lineRule="auto"/>
         <w:rPr>
           <w:rFonts w:ascii="Times New Roman" w:hAnsi="Times New Roman" w:cs="Times New Roman"/>
           <w:lang w:val="en-US"/>
         </w:rPr>
       </w:pPr>
-      <w:proofErr w:type="gramStart"/>
-      <w:r>
-        <w:rPr>
-          <w:rFonts w:ascii="Times New Roman" w:hAnsi="Times New Roman" w:cs="Times New Roman"/>
-          <w:lang w:val="en-US"/>
-        </w:rPr>
-        <w:t>returns</w:t>
-      </w:r>
-      <w:proofErr w:type="gramEnd"/>
-      <w:r>
-        <w:rPr>
-          <w:rFonts w:ascii="Times New Roman" w:hAnsi="Times New Roman" w:cs="Times New Roman"/>
-          <w:lang w:val="en-US"/>
-        </w:rPr>
-        <w:t xml:space="preserve"> label and data for </w:t>
-      </w:r>
-      <w:r>
-        <w:rPr>
-          <w:rFonts w:ascii="Times New Roman" w:hAnsi="Times New Roman" w:cs="Times New Roman"/>
-          <w:lang w:val="en-US"/>
-        </w:rPr>
-        <w:t>coordinate pie?</w:t>
-      </w:r>
-    </w:p>
-    <w:p>
-      <w:pPr>
-        <w:pStyle w:val="ListParagraph"/>
-        <w:numPr>
-          <w:ilvl w:val="0"/>
-          <w:numId w:val="2"/>
-        </w:numPr>
-        <w:spacing w:after="160" w:line="259" w:lineRule="auto"/>
-        <w:rPr>
-          <w:rFonts w:ascii="Times New Roman" w:hAnsi="Times New Roman" w:cs="Times New Roman"/>
-          <w:lang w:val="en-US"/>
-        </w:rPr>
-      </w:pPr>
-      <w:r>
-        <w:rPr>
-          <w:rFonts w:ascii="Times New Roman" w:hAnsi="Times New Roman" w:cs="Times New Roman"/>
-          <w:lang w:val="en-US"/>
-        </w:rPr>
-        <w:t>parameter</w:t>
-      </w:r>
-      <w:r>
-        <w:rPr>
-          <w:rFonts w:ascii="Times New Roman" w:hAnsi="Times New Roman" w:cs="Times New Roman"/>
-          <w:lang w:val="en-US"/>
-        </w:rPr>
-        <w:t>: data (JSON file with collection data)</w:t>
-      </w:r>
-    </w:p>
-    <w:p>
-      <w:pPr>
-        <w:pStyle w:val="ListParagraph"/>
-        <w:numPr>
-          <w:ilvl w:val="0"/>
-          <w:numId w:val="2"/>
-        </w:numPr>
-        <w:spacing w:after="160" w:line="259" w:lineRule="auto"/>
-        <w:rPr>
-          <w:rFonts w:ascii="Times New Roman" w:hAnsi="Times New Roman" w:cs="Times New Roman"/>
-          <w:lang w:val="en-US"/>
-        </w:rPr>
-      </w:pPr>
-      <w:r>
-        <w:rPr>
-          <w:rFonts w:ascii="Times New Roman" w:hAnsi="Times New Roman" w:cs="Times New Roman"/>
-          <w:lang w:val="en-US"/>
-        </w:rPr>
-        <w:t>parameter</w:t>
-      </w:r>
-      <w:r>
-        <w:rPr>
-          <w:rFonts w:ascii="Times New Roman" w:hAnsi="Times New Roman" w:cs="Times New Roman"/>
-          <w:lang w:val="en-US"/>
-        </w:rPr>
-        <w:t xml:space="preserve">: </w:t>
-      </w:r>
-      <w:proofErr w:type="spellStart"/>
-      <w:r>
-        <w:rPr>
-          <w:rFonts w:ascii="Times New Roman" w:hAnsi="Times New Roman" w:cs="Times New Roman"/>
-          <w:lang w:val="en-US"/>
-        </w:rPr>
-        <w:t>currentCollection</w:t>
-      </w:r>
-      <w:proofErr w:type="spellEnd"/>
-      <w:r>
-        <w:rPr>
-          <w:rFonts w:ascii="Times New Roman" w:hAnsi="Times New Roman" w:cs="Times New Roman"/>
-          <w:lang w:val="en-US"/>
-        </w:rPr>
-        <w:t xml:space="preserve"> (string, which collection to be shown (from dropdown-menu))</w:t>
-      </w:r>
-    </w:p>
-    <w:p>
-      <w:pPr>
-        <w:pStyle w:val="ListParagraph"/>
-        <w:numPr>
-          <w:ilvl w:val="0"/>
-          <w:numId w:val="2"/>
-        </w:numPr>
-        <w:spacing w:after="160" w:line="259" w:lineRule="auto"/>
-        <w:rPr>
-          <w:rFonts w:ascii="Times New Roman" w:hAnsi="Times New Roman" w:cs="Times New Roman"/>
-          <w:lang w:val="en-US"/>
-        </w:rPr>
-      </w:pPr>
-      <w:proofErr w:type="gramStart"/>
-      <w:r>
-        <w:rPr>
-          <w:rFonts w:ascii="Times New Roman" w:hAnsi="Times New Roman" w:cs="Times New Roman"/>
-          <w:lang w:val="en-US"/>
-        </w:rPr>
-        <w:t>output</w:t>
-      </w:r>
-      <w:proofErr w:type="gramEnd"/>
-      <w:r>
-        <w:rPr>
-          <w:rFonts w:ascii="Times New Roman" w:hAnsi="Times New Roman" w:cs="Times New Roman"/>
-          <w:lang w:val="en-US"/>
-        </w:rPr>
-        <w:t xml:space="preserve">: an array with labels and data for </w:t>
-      </w:r>
-      <w:r>
-        <w:rPr>
-          <w:rFonts w:ascii="Times New Roman" w:hAnsi="Times New Roman" w:cs="Times New Roman"/>
-          <w:lang w:val="en-US"/>
-        </w:rPr>
-        <w:t>coordinate pie?</w:t>
-      </w:r>
-    </w:p>
-    <w:p>
-      <w:pPr>
-        <w:pStyle w:val="ListParagraph"/>
-        <w:numPr>
-          <w:ilvl w:val="0"/>
-          <w:numId w:val="2"/>
-        </w:numPr>
-        <w:spacing w:after="160" w:line="259" w:lineRule="auto"/>
-        <w:rPr>
-          <w:rFonts w:ascii="Times New Roman" w:hAnsi="Times New Roman" w:cs="Times New Roman"/>
-          <w:lang w:val="en-US"/>
-        </w:rPr>
-      </w:pPr>
-      <w:r>
-        <w:rPr>
-          <w:rFonts w:ascii="Times New Roman" w:hAnsi="Times New Roman" w:cs="Times New Roman"/>
-          <w:lang w:val="en-US"/>
-        </w:rPr>
-        <w:t xml:space="preserve">is called by </w:t>
-      </w:r>
-    </w:p>
-    <w:p>
-      <w:pPr>
-        <w:pStyle w:val="ListParagraph"/>
-        <w:numPr>
-          <w:ilvl w:val="1"/>
-          <w:numId w:val="2"/>
-        </w:numPr>
-        <w:spacing w:after="160" w:line="259" w:lineRule="auto"/>
-        <w:rPr>
-          <w:rFonts w:ascii="Times New Roman" w:hAnsi="Times New Roman" w:cs="Times New Roman"/>
-          <w:lang w:val="en-US"/>
-        </w:rPr>
-      </w:pPr>
-      <w:proofErr w:type="spellStart"/>
-      <w:proofErr w:type="gramStart"/>
-      <w:r>
-        <w:rPr>
-          <w:rFonts w:ascii="Times New Roman" w:hAnsi="Times New Roman" w:cs="Times New Roman"/>
-          <w:lang w:val="en-US"/>
-        </w:rPr>
-        <w:t>makeGraphs</w:t>
-      </w:r>
-      <w:proofErr w:type="spellEnd"/>
-      <w:r>
-        <w:rPr>
-          <w:rFonts w:ascii="Times New Roman" w:hAnsi="Times New Roman" w:cs="Times New Roman"/>
-          <w:lang w:val="en-US"/>
-        </w:rPr>
-        <w:t>(</w:t>
-      </w:r>
-      <w:proofErr w:type="gramEnd"/>
-      <w:r>
-        <w:rPr>
-          <w:rFonts w:ascii="Times New Roman" w:hAnsi="Times New Roman" w:cs="Times New Roman"/>
-          <w:lang w:val="en-US"/>
-        </w:rPr>
-        <w:t>..)</w:t>
-      </w:r>
-    </w:p>
-    <w:p>
-      <w:pPr>
-        <w:pStyle w:val="ListParagraph"/>
-        <w:numPr>
-          <w:ilvl w:val="1"/>
-          <w:numId w:val="2"/>
-        </w:numPr>
-        <w:spacing w:after="160" w:line="259" w:lineRule="auto"/>
-        <w:rPr>
-          <w:rFonts w:ascii="Times New Roman" w:hAnsi="Times New Roman" w:cs="Times New Roman"/>
-          <w:lang w:val="en-US"/>
-        </w:rPr>
-      </w:pPr>
-      <w:proofErr w:type="spellStart"/>
-      <w:r>
-        <w:rPr>
-          <w:rFonts w:ascii="Times New Roman" w:hAnsi="Times New Roman" w:cs="Times New Roman"/>
-          <w:lang w:val="en-US"/>
-        </w:rPr>
-        <w:t>updateGraph</w:t>
-      </w:r>
-      <w:proofErr w:type="spellEnd"/>
-      <w:r>
-        <w:rPr>
-          <w:rFonts w:ascii="Times New Roman" w:hAnsi="Times New Roman" w:cs="Times New Roman"/>
-          <w:lang w:val="en-US"/>
-        </w:rPr>
-        <w:t>()</w:t>
-      </w:r>
-    </w:p>
-    <w:p>
-      <w:pPr>
-        <w:spacing w:after="160" w:line="259" w:lineRule="auto"/>
-        <w:rPr>
-          <w:rFonts w:ascii="Times New Roman" w:hAnsi="Times New Roman" w:cs="Times New Roman"/>
-          <w:lang w:val="en-US"/>
-        </w:rPr>
-      </w:pPr>
-      <w:proofErr w:type="spellStart"/>
-      <w:proofErr w:type="gramStart"/>
-      <w:r>
-        <w:rPr>
-          <w:rFonts w:ascii="Times New Roman" w:hAnsi="Times New Roman" w:cs="Times New Roman"/>
-          <w:lang w:val="en-US"/>
-        </w:rPr>
-        <w:t>fraNorge</w:t>
-      </w:r>
-      <w:proofErr w:type="spellEnd"/>
-      <w:r>
-        <w:rPr>
-          <w:rFonts w:ascii="Times New Roman" w:hAnsi="Times New Roman" w:cs="Times New Roman"/>
-          <w:lang w:val="en-US"/>
-        </w:rPr>
-        <w:t>(</w:t>
-      </w:r>
-      <w:proofErr w:type="gramEnd"/>
-      <w:r>
-        <w:rPr>
-          <w:rFonts w:ascii="Times New Roman" w:hAnsi="Times New Roman" w:cs="Times New Roman"/>
-          <w:lang w:val="en-US"/>
-        </w:rPr>
-        <w:t xml:space="preserve">data, </w:t>
-      </w:r>
-      <w:proofErr w:type="spellStart"/>
-      <w:r>
-        <w:rPr>
-          <w:rFonts w:ascii="Times New Roman" w:hAnsi="Times New Roman" w:cs="Times New Roman"/>
-          <w:lang w:val="en-US"/>
-        </w:rPr>
-        <w:t>currentCollection</w:t>
-      </w:r>
-      <w:proofErr w:type="spellEnd"/>
-      <w:r>
-        <w:rPr>
-          <w:rFonts w:ascii="Times New Roman" w:hAnsi="Times New Roman" w:cs="Times New Roman"/>
-          <w:lang w:val="en-US"/>
-        </w:rPr>
-        <w:t>)</w:t>
-      </w:r>
-    </w:p>
-    <w:p>
-      <w:pPr>
-        <w:pStyle w:val="ListParagraph"/>
-        <w:numPr>
-          <w:ilvl w:val="0"/>
-          <w:numId w:val="2"/>
-        </w:numPr>
-        <w:spacing w:after="160" w:line="259" w:lineRule="auto"/>
-        <w:rPr>
-          <w:rFonts w:ascii="Times New Roman" w:hAnsi="Times New Roman" w:cs="Times New Roman"/>
-          <w:lang w:val="en-US"/>
-        </w:rPr>
-      </w:pPr>
-      <w:r>
-        <w:rPr>
-          <w:rFonts w:ascii="Times New Roman" w:hAnsi="Times New Roman" w:cs="Times New Roman"/>
-          <w:lang w:val="en-US"/>
-        </w:rPr>
-        <w:t xml:space="preserve">returns label and data for </w:t>
-      </w:r>
-      <w:r>
-        <w:rPr>
-          <w:rFonts w:ascii="Times New Roman" w:hAnsi="Times New Roman" w:cs="Times New Roman"/>
-          <w:lang w:val="en-US"/>
-        </w:rPr>
-        <w:t>Norwegian data</w:t>
-      </w:r>
-    </w:p>
-    <w:p>
-      <w:pPr>
-        <w:pStyle w:val="ListParagraph"/>
-        <w:numPr>
-          <w:ilvl w:val="0"/>
-          <w:numId w:val="2"/>
-        </w:numPr>
-        <w:spacing w:after="160" w:line="259" w:lineRule="auto"/>
-        <w:rPr>
-          <w:rFonts w:ascii="Times New Roman" w:hAnsi="Times New Roman" w:cs="Times New Roman"/>
-          <w:lang w:val="en-US"/>
-        </w:rPr>
-      </w:pPr>
-      <w:r>
-        <w:rPr>
-          <w:rFonts w:ascii="Times New Roman" w:hAnsi="Times New Roman" w:cs="Times New Roman"/>
-          <w:lang w:val="en-US"/>
-        </w:rPr>
-        <w:t>parameter</w:t>
-      </w:r>
-      <w:r>
-        <w:rPr>
-          <w:rFonts w:ascii="Times New Roman" w:hAnsi="Times New Roman" w:cs="Times New Roman"/>
-          <w:lang w:val="en-US"/>
-        </w:rPr>
-        <w:t>: data (JSON file with collection data)</w:t>
-      </w:r>
-    </w:p>
-    <w:p>
-      <w:pPr>
-        <w:pStyle w:val="ListParagraph"/>
-        <w:numPr>
-          <w:ilvl w:val="0"/>
-          <w:numId w:val="2"/>
-        </w:numPr>
-        <w:spacing w:after="160" w:line="259" w:lineRule="auto"/>
-        <w:rPr>
-          <w:rFonts w:ascii="Times New Roman" w:hAnsi="Times New Roman" w:cs="Times New Roman"/>
-          <w:lang w:val="en-US"/>
-        </w:rPr>
-      </w:pPr>
-      <w:r>
-        <w:rPr>
-          <w:rFonts w:ascii="Times New Roman" w:hAnsi="Times New Roman" w:cs="Times New Roman"/>
-          <w:lang w:val="en-US"/>
-        </w:rPr>
-        <w:t>parameter</w:t>
-      </w:r>
-      <w:r>
-        <w:rPr>
-          <w:rFonts w:ascii="Times New Roman" w:hAnsi="Times New Roman" w:cs="Times New Roman"/>
-          <w:lang w:val="en-US"/>
-        </w:rPr>
-        <w:t xml:space="preserve">: </w:t>
-      </w:r>
-      <w:proofErr w:type="spellStart"/>
-      <w:r>
-        <w:rPr>
-          <w:rFonts w:ascii="Times New Roman" w:hAnsi="Times New Roman" w:cs="Times New Roman"/>
-          <w:lang w:val="en-US"/>
-        </w:rPr>
-        <w:t>currentCollection</w:t>
-      </w:r>
-      <w:proofErr w:type="spellEnd"/>
-      <w:r>
-        <w:rPr>
-          <w:rFonts w:ascii="Times New Roman" w:hAnsi="Times New Roman" w:cs="Times New Roman"/>
-          <w:lang w:val="en-US"/>
-        </w:rPr>
-        <w:t xml:space="preserve"> (string, which collection to be shown (from dropdown-menu))</w:t>
-      </w:r>
-    </w:p>
-    <w:p>
-      <w:pPr>
-        <w:pStyle w:val="ListParagraph"/>
-        <w:numPr>
-          <w:ilvl w:val="0"/>
-          <w:numId w:val="2"/>
-        </w:numPr>
-        <w:spacing w:after="160" w:line="259" w:lineRule="auto"/>
-        <w:rPr>
-          <w:rFonts w:ascii="Times New Roman" w:hAnsi="Times New Roman" w:cs="Times New Roman"/>
-          <w:lang w:val="en-US"/>
-        </w:rPr>
-      </w:pPr>
-      <w:r>
-        <w:rPr>
-          <w:rFonts w:ascii="Times New Roman" w:hAnsi="Times New Roman" w:cs="Times New Roman"/>
-          <w:lang w:val="en-US"/>
-        </w:rPr>
-        <w:lastRenderedPageBreak/>
-        <w:t xml:space="preserve">output: an array with labels and data for </w:t>
-      </w:r>
-      <w:r>
-        <w:rPr>
-          <w:rFonts w:ascii="Times New Roman" w:hAnsi="Times New Roman" w:cs="Times New Roman"/>
-          <w:lang w:val="en-US"/>
-        </w:rPr>
-        <w:t>Norwegian data</w:t>
-      </w:r>
-    </w:p>
-    <w:p>
-      <w:pPr>
-        <w:pStyle w:val="ListParagraph"/>
-        <w:numPr>
-          <w:ilvl w:val="0"/>
-          <w:numId w:val="2"/>
-        </w:numPr>
-        <w:spacing w:after="160" w:line="259" w:lineRule="auto"/>
-        <w:rPr>
-          <w:rFonts w:ascii="Times New Roman" w:hAnsi="Times New Roman" w:cs="Times New Roman"/>
-          <w:lang w:val="en-US"/>
-        </w:rPr>
-      </w:pPr>
-      <w:r>
-        <w:rPr>
-          <w:rFonts w:ascii="Times New Roman" w:hAnsi="Times New Roman" w:cs="Times New Roman"/>
-          <w:lang w:val="en-US"/>
-        </w:rPr>
-        <w:t xml:space="preserve">is called by </w:t>
-      </w:r>
-    </w:p>
-    <w:p>
-      <w:pPr>
-        <w:pStyle w:val="ListParagraph"/>
-        <w:numPr>
-          <w:ilvl w:val="1"/>
-          <w:numId w:val="2"/>
-        </w:numPr>
-        <w:spacing w:after="160" w:line="259" w:lineRule="auto"/>
-        <w:rPr>
-          <w:rFonts w:ascii="Times New Roman" w:hAnsi="Times New Roman" w:cs="Times New Roman"/>
-          <w:lang w:val="en-US"/>
-        </w:rPr>
-      </w:pPr>
-      <w:proofErr w:type="spellStart"/>
-      <w:proofErr w:type="gramStart"/>
-      <w:r>
-        <w:rPr>
-          <w:rFonts w:ascii="Times New Roman" w:hAnsi="Times New Roman" w:cs="Times New Roman"/>
-          <w:lang w:val="en-US"/>
-        </w:rPr>
-        <w:t>makeGraphs</w:t>
-      </w:r>
-      <w:proofErr w:type="spellEnd"/>
-      <w:r>
-        <w:rPr>
-          <w:rFonts w:ascii="Times New Roman" w:hAnsi="Times New Roman" w:cs="Times New Roman"/>
-          <w:lang w:val="en-US"/>
-        </w:rPr>
-        <w:t>(</w:t>
-      </w:r>
-      <w:proofErr w:type="gramEnd"/>
-      <w:r>
-        <w:rPr>
-          <w:rFonts w:ascii="Times New Roman" w:hAnsi="Times New Roman" w:cs="Times New Roman"/>
-          <w:lang w:val="en-US"/>
-        </w:rPr>
-        <w:t>..)</w:t>
-      </w:r>
-    </w:p>
-    <w:p>
-      <w:pPr>
-        <w:pStyle w:val="ListParagraph"/>
-        <w:numPr>
-          <w:ilvl w:val="1"/>
-          <w:numId w:val="2"/>
-        </w:numPr>
-        <w:spacing w:after="160" w:line="259" w:lineRule="auto"/>
-        <w:rPr>
-          <w:rFonts w:ascii="Times New Roman" w:hAnsi="Times New Roman" w:cs="Times New Roman"/>
-          <w:lang w:val="en-US"/>
-        </w:rPr>
-      </w:pPr>
-      <w:proofErr w:type="spellStart"/>
-      <w:r>
-        <w:rPr>
-          <w:rFonts w:ascii="Times New Roman" w:hAnsi="Times New Roman" w:cs="Times New Roman"/>
-          <w:lang w:val="en-US"/>
-        </w:rPr>
-        <w:t>updateGraph</w:t>
-      </w:r>
-      <w:proofErr w:type="spellEnd"/>
-      <w:r>
-        <w:rPr>
-          <w:rFonts w:ascii="Times New Roman" w:hAnsi="Times New Roman" w:cs="Times New Roman"/>
-          <w:lang w:val="en-US"/>
-        </w:rPr>
-        <w:t>()</w:t>
-      </w:r>
-    </w:p>
-    <w:p>
-      <w:pPr>
-        <w:spacing w:after="160" w:line="259" w:lineRule="auto"/>
-        <w:rPr>
-          <w:rFonts w:ascii="Times New Roman" w:hAnsi="Times New Roman" w:cs="Times New Roman"/>
-          <w:lang w:val="en-US"/>
-        </w:rPr>
-      </w:pPr>
-      <w:proofErr w:type="spellStart"/>
-      <w:proofErr w:type="gramStart"/>
-      <w:r>
-        <w:rPr>
-          <w:rFonts w:ascii="Times New Roman" w:hAnsi="Times New Roman" w:cs="Times New Roman"/>
-          <w:lang w:val="en-US"/>
-        </w:rPr>
-        <w:t>getData</w:t>
-      </w:r>
-      <w:proofErr w:type="spellEnd"/>
-      <w:r>
-        <w:rPr>
-          <w:rFonts w:ascii="Times New Roman" w:hAnsi="Times New Roman" w:cs="Times New Roman"/>
-          <w:lang w:val="en-US"/>
-        </w:rPr>
-        <w:t>()</w:t>
-      </w:r>
-      <w:proofErr w:type="gramEnd"/>
-    </w:p>
-    <w:p>
-      <w:pPr>
-        <w:pStyle w:val="ListParagraph"/>
-        <w:numPr>
-          <w:ilvl w:val="0"/>
-          <w:numId w:val="2"/>
-        </w:numPr>
-        <w:spacing w:after="160" w:line="259" w:lineRule="auto"/>
-        <w:rPr>
-          <w:rFonts w:ascii="Times New Roman" w:hAnsi="Times New Roman" w:cs="Times New Roman"/>
-          <w:lang w:val="en-US"/>
-        </w:rPr>
-      </w:pPr>
-      <w:r>
-        <w:rPr>
-          <w:rFonts w:ascii="Times New Roman" w:hAnsi="Times New Roman" w:cs="Times New Roman"/>
-          <w:lang w:val="en-US"/>
-        </w:rPr>
-        <w:t>sends r</w:t>
-      </w:r>
-      <w:r>
-        <w:rPr>
-          <w:rFonts w:ascii="Times New Roman" w:hAnsi="Times New Roman" w:cs="Times New Roman"/>
-          <w:lang w:val="en-US"/>
-        </w:rPr>
-        <w:t>equest to backend to fetch data</w:t>
-      </w:r>
-    </w:p>
-    <w:p>
-      <w:pPr>
-        <w:pStyle w:val="ListParagraph"/>
-        <w:numPr>
-          <w:ilvl w:val="0"/>
-          <w:numId w:val="2"/>
-        </w:numPr>
-        <w:spacing w:after="160" w:line="259" w:lineRule="auto"/>
-        <w:rPr>
-          <w:rFonts w:ascii="Times New Roman" w:hAnsi="Times New Roman" w:cs="Times New Roman"/>
-          <w:lang w:val="en-US"/>
-        </w:rPr>
-      </w:pPr>
-      <w:r>
-        <w:rPr>
-          <w:rFonts w:ascii="Times New Roman" w:hAnsi="Times New Roman" w:cs="Times New Roman"/>
-          <w:lang w:val="en-US"/>
-        </w:rPr>
-        <w:t>is called by main()</w:t>
-      </w:r>
-    </w:p>
-    <w:p>
-      <w:pPr>
-        <w:spacing w:after="160" w:line="259" w:lineRule="auto"/>
-        <w:rPr>
-          <w:rFonts w:ascii="Times New Roman" w:hAnsi="Times New Roman" w:cs="Times New Roman"/>
-          <w:lang w:val="en-US"/>
-        </w:rPr>
-      </w:pPr>
-      <w:proofErr w:type="spellStart"/>
-      <w:proofErr w:type="gramStart"/>
-      <w:r>
-        <w:rPr>
-          <w:rFonts w:ascii="Times New Roman" w:hAnsi="Times New Roman" w:cs="Times New Roman"/>
-          <w:lang w:val="en-US"/>
-        </w:rPr>
-        <w:t>makeGraphs</w:t>
-      </w:r>
-      <w:proofErr w:type="spellEnd"/>
-      <w:r>
-        <w:rPr>
-          <w:rFonts w:ascii="Times New Roman" w:hAnsi="Times New Roman" w:cs="Times New Roman"/>
-          <w:lang w:val="en-US"/>
-        </w:rPr>
-        <w:t>(</w:t>
-      </w:r>
-      <w:proofErr w:type="gramEnd"/>
-      <w:r>
-        <w:rPr>
-          <w:rFonts w:ascii="Times New Roman" w:hAnsi="Times New Roman" w:cs="Times New Roman"/>
-          <w:lang w:val="en-US"/>
-        </w:rPr>
-        <w:t>data)</w:t>
-      </w:r>
-    </w:p>
-    <w:p>
-      <w:pPr>
-        <w:pStyle w:val="ListParagraph"/>
-        <w:numPr>
-          <w:ilvl w:val="0"/>
-          <w:numId w:val="2"/>
-        </w:numPr>
-        <w:spacing w:after="160" w:line="259" w:lineRule="auto"/>
-        <w:rPr>
-          <w:rFonts w:ascii="Times New Roman" w:hAnsi="Times New Roman" w:cs="Times New Roman"/>
-          <w:lang w:val="en-US"/>
-        </w:rPr>
-      </w:pPr>
-      <w:r>
-        <w:rPr>
-          <w:rFonts w:ascii="Times New Roman" w:hAnsi="Times New Roman" w:cs="Times New Roman"/>
-          <w:lang w:val="en-US"/>
-        </w:rPr>
-        <w:t>makes the graphs</w:t>
-      </w:r>
-    </w:p>
-    <w:p>
-      <w:pPr>
-        <w:pStyle w:val="ListParagraph"/>
-        <w:numPr>
-          <w:ilvl w:val="0"/>
-          <w:numId w:val="2"/>
-        </w:numPr>
-        <w:spacing w:after="160" w:line="259" w:lineRule="auto"/>
-        <w:rPr>
-          <w:rFonts w:ascii="Times New Roman" w:hAnsi="Times New Roman" w:cs="Times New Roman"/>
-          <w:lang w:val="en-US"/>
-        </w:rPr>
-      </w:pPr>
-      <w:r>
-        <w:rPr>
-          <w:rFonts w:ascii="Times New Roman" w:hAnsi="Times New Roman" w:cs="Times New Roman"/>
-          <w:lang w:val="en-US"/>
-        </w:rPr>
-        <w:t>parameter</w:t>
-      </w:r>
-      <w:r>
-        <w:rPr>
-          <w:rFonts w:ascii="Times New Roman" w:hAnsi="Times New Roman" w:cs="Times New Roman"/>
-          <w:lang w:val="en-US"/>
-        </w:rPr>
-        <w:t>: data (JSON file)</w:t>
-      </w:r>
-    </w:p>
-    <w:p>
-      <w:pPr>
-        <w:pStyle w:val="ListParagraph"/>
-        <w:numPr>
-          <w:ilvl w:val="0"/>
-          <w:numId w:val="2"/>
-        </w:numPr>
-        <w:spacing w:after="160" w:line="259" w:lineRule="auto"/>
-        <w:rPr>
-          <w:rFonts w:ascii="Times New Roman" w:hAnsi="Times New Roman" w:cs="Times New Roman"/>
-          <w:lang w:val="en-US"/>
-        </w:rPr>
-      </w:pPr>
-      <w:r>
-        <w:rPr>
-          <w:rFonts w:ascii="Times New Roman" w:hAnsi="Times New Roman" w:cs="Times New Roman"/>
-          <w:lang w:val="en-US"/>
-        </w:rPr>
-        <w:t xml:space="preserve">calls </w:t>
-      </w:r>
-    </w:p>
-    <w:p>
-      <w:pPr>
-        <w:pStyle w:val="ListParagraph"/>
-        <w:numPr>
-          <w:ilvl w:val="1"/>
-          <w:numId w:val="2"/>
-        </w:numPr>
-        <w:spacing w:after="160" w:line="259" w:lineRule="auto"/>
-        <w:rPr>
-          <w:rFonts w:ascii="Times New Roman" w:hAnsi="Times New Roman" w:cs="Times New Roman"/>
-          <w:lang w:val="en-US"/>
-        </w:rPr>
-      </w:pPr>
-      <w:proofErr w:type="spellStart"/>
-      <w:proofErr w:type="gramStart"/>
-      <w:r>
-        <w:rPr>
-          <w:rFonts w:ascii="Times New Roman" w:hAnsi="Times New Roman" w:cs="Times New Roman"/>
-          <w:lang w:val="en-US"/>
-        </w:rPr>
-        <w:t>tilvekstData</w:t>
-      </w:r>
-      <w:proofErr w:type="spellEnd"/>
-      <w:r>
-        <w:rPr>
-          <w:rFonts w:ascii="Times New Roman" w:hAnsi="Times New Roman" w:cs="Times New Roman"/>
-          <w:lang w:val="en-US"/>
-        </w:rPr>
-        <w:t>(</w:t>
-      </w:r>
-      <w:proofErr w:type="gramEnd"/>
-      <w:r>
-        <w:rPr>
-          <w:rFonts w:ascii="Times New Roman" w:hAnsi="Times New Roman" w:cs="Times New Roman"/>
-          <w:lang w:val="en-US"/>
-        </w:rPr>
-        <w:t>..)</w:t>
-      </w:r>
-    </w:p>
-    <w:p>
-      <w:pPr>
-        <w:pStyle w:val="ListParagraph"/>
-        <w:numPr>
-          <w:ilvl w:val="1"/>
-          <w:numId w:val="2"/>
-        </w:numPr>
-        <w:spacing w:after="160" w:line="259" w:lineRule="auto"/>
-        <w:rPr>
-          <w:rFonts w:ascii="Times New Roman" w:hAnsi="Times New Roman" w:cs="Times New Roman"/>
-          <w:lang w:val="en-US"/>
-        </w:rPr>
-      </w:pPr>
-      <w:proofErr w:type="spellStart"/>
-      <w:proofErr w:type="gramStart"/>
-      <w:r>
-        <w:rPr>
-          <w:rFonts w:ascii="Times New Roman" w:hAnsi="Times New Roman" w:cs="Times New Roman"/>
-          <w:lang w:val="en-US"/>
-        </w:rPr>
-        <w:t>accumulativeCollectionSize</w:t>
-      </w:r>
-      <w:proofErr w:type="spellEnd"/>
-      <w:r>
-        <w:rPr>
-          <w:rFonts w:ascii="Times New Roman" w:hAnsi="Times New Roman" w:cs="Times New Roman"/>
-          <w:lang w:val="en-US"/>
-        </w:rPr>
-        <w:t>(</w:t>
-      </w:r>
-      <w:proofErr w:type="gramEnd"/>
-      <w:r>
-        <w:rPr>
-          <w:rFonts w:ascii="Times New Roman" w:hAnsi="Times New Roman" w:cs="Times New Roman"/>
-          <w:lang w:val="en-US"/>
-        </w:rPr>
-        <w:t>..)</w:t>
-      </w:r>
-    </w:p>
-    <w:p>
-      <w:pPr>
-        <w:pStyle w:val="ListParagraph"/>
-        <w:numPr>
-          <w:ilvl w:val="1"/>
-          <w:numId w:val="2"/>
-        </w:numPr>
-        <w:spacing w:after="160" w:line="259" w:lineRule="auto"/>
-        <w:rPr>
-          <w:rFonts w:ascii="Times New Roman" w:hAnsi="Times New Roman" w:cs="Times New Roman"/>
-          <w:lang w:val="en-US"/>
-        </w:rPr>
-      </w:pPr>
-      <w:proofErr w:type="spellStart"/>
-      <w:proofErr w:type="gramStart"/>
-      <w:r>
-        <w:rPr>
-          <w:rFonts w:ascii="Times New Roman" w:hAnsi="Times New Roman" w:cs="Times New Roman"/>
-          <w:lang w:val="en-US"/>
-        </w:rPr>
-        <w:t>harKoordinater</w:t>
-      </w:r>
-      <w:proofErr w:type="spellEnd"/>
-      <w:r>
-        <w:rPr>
-          <w:rFonts w:ascii="Times New Roman" w:hAnsi="Times New Roman" w:cs="Times New Roman"/>
-          <w:lang w:val="en-US"/>
-        </w:rPr>
-        <w:t>(</w:t>
-      </w:r>
-      <w:proofErr w:type="gramEnd"/>
-      <w:r>
-        <w:rPr>
-          <w:rFonts w:ascii="Times New Roman" w:hAnsi="Times New Roman" w:cs="Times New Roman"/>
-          <w:lang w:val="en-US"/>
-        </w:rPr>
-        <w:t>..)</w:t>
-      </w:r>
-    </w:p>
-    <w:p>
-      <w:pPr>
-        <w:pStyle w:val="ListParagraph"/>
-        <w:numPr>
-          <w:ilvl w:val="1"/>
-          <w:numId w:val="2"/>
-        </w:numPr>
-        <w:spacing w:after="160" w:line="259" w:lineRule="auto"/>
-        <w:rPr>
-          <w:rFonts w:ascii="Times New Roman" w:hAnsi="Times New Roman" w:cs="Times New Roman"/>
-          <w:lang w:val="en-US"/>
-        </w:rPr>
-      </w:pPr>
-      <w:proofErr w:type="spellStart"/>
-      <w:proofErr w:type="gramStart"/>
-      <w:r>
-        <w:rPr>
-          <w:rFonts w:ascii="Times New Roman" w:hAnsi="Times New Roman" w:cs="Times New Roman"/>
-          <w:lang w:val="en-US"/>
-        </w:rPr>
-        <w:t>fraNorge</w:t>
-      </w:r>
-      <w:proofErr w:type="spellEnd"/>
-      <w:r>
-        <w:rPr>
-          <w:rFonts w:ascii="Times New Roman" w:hAnsi="Times New Roman" w:cs="Times New Roman"/>
-          <w:lang w:val="en-US"/>
-        </w:rPr>
-        <w:t>(</w:t>
-      </w:r>
-      <w:proofErr w:type="gramEnd"/>
-      <w:r>
-        <w:rPr>
-          <w:rFonts w:ascii="Times New Roman" w:hAnsi="Times New Roman" w:cs="Times New Roman"/>
-          <w:lang w:val="en-US"/>
-        </w:rPr>
-        <w:t>..)</w:t>
-      </w:r>
-    </w:p>
-    <w:p>
-      <w:pPr>
-        <w:pStyle w:val="ListParagraph"/>
-        <w:numPr>
-          <w:ilvl w:val="1"/>
-          <w:numId w:val="2"/>
-        </w:numPr>
-        <w:spacing w:after="160" w:line="259" w:lineRule="auto"/>
-        <w:rPr>
-          <w:rFonts w:ascii="Times New Roman" w:hAnsi="Times New Roman" w:cs="Times New Roman"/>
-          <w:lang w:val="en-US"/>
-        </w:rPr>
-      </w:pPr>
-      <w:proofErr w:type="gramStart"/>
-      <w:r>
-        <w:rPr>
-          <w:rFonts w:ascii="Times New Roman" w:hAnsi="Times New Roman" w:cs="Times New Roman"/>
-          <w:lang w:val="en-US"/>
-        </w:rPr>
-        <w:t>top20Land(</w:t>
-      </w:r>
-      <w:proofErr w:type="gramEnd"/>
-      <w:r>
-        <w:rPr>
-          <w:rFonts w:ascii="Times New Roman" w:hAnsi="Times New Roman" w:cs="Times New Roman"/>
-          <w:lang w:val="en-US"/>
-        </w:rPr>
-        <w:t>..)</w:t>
-      </w:r>
-    </w:p>
-    <w:p>
-      <w:pPr>
-        <w:pStyle w:val="ListParagraph"/>
-        <w:numPr>
-          <w:ilvl w:val="0"/>
-          <w:numId w:val="2"/>
-        </w:numPr>
-        <w:spacing w:after="160" w:line="259" w:lineRule="auto"/>
-        <w:rPr>
-          <w:rFonts w:ascii="Times New Roman" w:hAnsi="Times New Roman" w:cs="Times New Roman"/>
-          <w:lang w:val="en-US"/>
-        </w:rPr>
-      </w:pPr>
-      <w:r>
-        <w:rPr>
-          <w:rFonts w:ascii="Times New Roman" w:hAnsi="Times New Roman" w:cs="Times New Roman"/>
-          <w:lang w:val="en-US"/>
-        </w:rPr>
-        <w:t>is called by main()</w:t>
-      </w:r>
-    </w:p>
-    <w:p>
-      <w:pPr>
-        <w:spacing w:after="160" w:line="259" w:lineRule="auto"/>
-        <w:rPr>
-          <w:rFonts w:ascii="Times New Roman" w:hAnsi="Times New Roman" w:cs="Times New Roman"/>
-          <w:lang w:val="en-US"/>
-        </w:rPr>
-      </w:pPr>
-      <w:proofErr w:type="spellStart"/>
-      <w:proofErr w:type="gramStart"/>
-      <w:r>
-        <w:rPr>
-          <w:rFonts w:ascii="Times New Roman" w:hAnsi="Times New Roman" w:cs="Times New Roman"/>
-          <w:lang w:val="en-US"/>
-        </w:rPr>
-        <w:t>updateGraph</w:t>
-      </w:r>
-      <w:proofErr w:type="spellEnd"/>
-      <w:r>
-        <w:rPr>
-          <w:rFonts w:ascii="Times New Roman" w:hAnsi="Times New Roman" w:cs="Times New Roman"/>
-          <w:lang w:val="en-US"/>
-        </w:rPr>
-        <w:t>()</w:t>
-      </w:r>
-      <w:proofErr w:type="gramEnd"/>
-    </w:p>
-    <w:p>
-      <w:pPr>
-        <w:pStyle w:val="ListParagraph"/>
-        <w:numPr>
-          <w:ilvl w:val="0"/>
-          <w:numId w:val="2"/>
-        </w:numPr>
-        <w:spacing w:after="160" w:line="259" w:lineRule="auto"/>
-        <w:rPr>
-          <w:rFonts w:ascii="Times New Roman" w:hAnsi="Times New Roman" w:cs="Times New Roman"/>
-          <w:lang w:val="en-US"/>
-        </w:rPr>
-      </w:pPr>
-      <w:r>
-        <w:rPr>
-          <w:rFonts w:ascii="Times New Roman" w:hAnsi="Times New Roman" w:cs="Times New Roman"/>
-          <w:lang w:val="en-US"/>
-        </w:rPr>
-        <w:t>make new graphs when new collection is chosen</w:t>
-      </w:r>
-    </w:p>
-    <w:p>
-      <w:pPr>
-        <w:pStyle w:val="ListParagraph"/>
-        <w:numPr>
-          <w:ilvl w:val="0"/>
-          <w:numId w:val="2"/>
-        </w:numPr>
-        <w:spacing w:after="160" w:line="259" w:lineRule="auto"/>
-        <w:rPr>
-          <w:rFonts w:ascii="Times New Roman" w:hAnsi="Times New Roman" w:cs="Times New Roman"/>
-          <w:lang w:val="en-US"/>
-        </w:rPr>
-      </w:pPr>
-      <w:r>
-        <w:rPr>
-          <w:rFonts w:ascii="Times New Roman" w:hAnsi="Times New Roman" w:cs="Times New Roman"/>
-          <w:lang w:val="en-US"/>
-        </w:rPr>
-        <w:t xml:space="preserve">calls </w:t>
-      </w:r>
-    </w:p>
-    <w:p>
-      <w:pPr>
-        <w:pStyle w:val="ListParagraph"/>
-        <w:numPr>
-          <w:ilvl w:val="1"/>
-          <w:numId w:val="2"/>
-        </w:numPr>
-        <w:spacing w:after="160" w:line="259" w:lineRule="auto"/>
-        <w:rPr>
-          <w:rFonts w:ascii="Times New Roman" w:hAnsi="Times New Roman" w:cs="Times New Roman"/>
-          <w:lang w:val="en-US"/>
-        </w:rPr>
-      </w:pPr>
-      <w:proofErr w:type="spellStart"/>
-      <w:proofErr w:type="gramStart"/>
-      <w:r>
-        <w:rPr>
-          <w:rFonts w:ascii="Times New Roman" w:hAnsi="Times New Roman" w:cs="Times New Roman"/>
-          <w:lang w:val="en-US"/>
-        </w:rPr>
-        <w:t>tilvekstData</w:t>
-      </w:r>
-      <w:proofErr w:type="spellEnd"/>
-      <w:r>
-        <w:rPr>
-          <w:rFonts w:ascii="Times New Roman" w:hAnsi="Times New Roman" w:cs="Times New Roman"/>
-          <w:lang w:val="en-US"/>
-        </w:rPr>
-        <w:t>(</w:t>
-      </w:r>
-      <w:proofErr w:type="gramEnd"/>
-      <w:r>
-        <w:rPr>
-          <w:rFonts w:ascii="Times New Roman" w:hAnsi="Times New Roman" w:cs="Times New Roman"/>
-          <w:lang w:val="en-US"/>
-        </w:rPr>
-        <w:t>..)</w:t>
-      </w:r>
-    </w:p>
-    <w:p>
-      <w:pPr>
-        <w:pStyle w:val="ListParagraph"/>
-        <w:numPr>
-          <w:ilvl w:val="1"/>
-          <w:numId w:val="2"/>
-        </w:numPr>
-        <w:spacing w:after="160" w:line="259" w:lineRule="auto"/>
-        <w:rPr>
-          <w:rFonts w:ascii="Times New Roman" w:hAnsi="Times New Roman" w:cs="Times New Roman"/>
-          <w:lang w:val="en-US"/>
-        </w:rPr>
-      </w:pPr>
-      <w:proofErr w:type="spellStart"/>
-      <w:proofErr w:type="gramStart"/>
-      <w:r>
-        <w:rPr>
-          <w:rFonts w:ascii="Times New Roman" w:hAnsi="Times New Roman" w:cs="Times New Roman"/>
-          <w:lang w:val="en-US"/>
-        </w:rPr>
-        <w:t>accumulativeCollectionSize</w:t>
-      </w:r>
-      <w:proofErr w:type="spellEnd"/>
-      <w:r>
-        <w:rPr>
-          <w:rFonts w:ascii="Times New Roman" w:hAnsi="Times New Roman" w:cs="Times New Roman"/>
-          <w:lang w:val="en-US"/>
-        </w:rPr>
-        <w:t>(</w:t>
-      </w:r>
-      <w:proofErr w:type="gramEnd"/>
-      <w:r>
-        <w:rPr>
-          <w:rFonts w:ascii="Times New Roman" w:hAnsi="Times New Roman" w:cs="Times New Roman"/>
-          <w:lang w:val="en-US"/>
-        </w:rPr>
-        <w:t>..)</w:t>
-      </w:r>
-    </w:p>
-    <w:p>
-      <w:pPr>
-        <w:pStyle w:val="ListParagraph"/>
-        <w:numPr>
-          <w:ilvl w:val="1"/>
-          <w:numId w:val="2"/>
-        </w:numPr>
-        <w:spacing w:after="160" w:line="259" w:lineRule="auto"/>
-        <w:rPr>
-          <w:rFonts w:ascii="Times New Roman" w:hAnsi="Times New Roman" w:cs="Times New Roman"/>
-          <w:lang w:val="en-US"/>
-        </w:rPr>
-      </w:pPr>
-      <w:proofErr w:type="spellStart"/>
-      <w:proofErr w:type="gramStart"/>
-      <w:r>
-        <w:rPr>
-          <w:rFonts w:ascii="Times New Roman" w:hAnsi="Times New Roman" w:cs="Times New Roman"/>
-          <w:lang w:val="en-US"/>
-        </w:rPr>
-        <w:t>harKoordinater</w:t>
-      </w:r>
-      <w:proofErr w:type="spellEnd"/>
-      <w:r>
-        <w:rPr>
-          <w:rFonts w:ascii="Times New Roman" w:hAnsi="Times New Roman" w:cs="Times New Roman"/>
-          <w:lang w:val="en-US"/>
-        </w:rPr>
-        <w:t>(</w:t>
-      </w:r>
-      <w:proofErr w:type="gramEnd"/>
-      <w:r>
-        <w:rPr>
-          <w:rFonts w:ascii="Times New Roman" w:hAnsi="Times New Roman" w:cs="Times New Roman"/>
-          <w:lang w:val="en-US"/>
-        </w:rPr>
-        <w:t>..)</w:t>
-      </w:r>
-    </w:p>
-    <w:p>
-      <w:pPr>
-        <w:pStyle w:val="ListParagraph"/>
-        <w:numPr>
-          <w:ilvl w:val="1"/>
-          <w:numId w:val="2"/>
-        </w:numPr>
-        <w:spacing w:after="160" w:line="259" w:lineRule="auto"/>
-        <w:rPr>
-          <w:rFonts w:ascii="Times New Roman" w:hAnsi="Times New Roman" w:cs="Times New Roman"/>
-          <w:lang w:val="en-US"/>
-        </w:rPr>
-      </w:pPr>
-      <w:proofErr w:type="spellStart"/>
-      <w:proofErr w:type="gramStart"/>
-      <w:r>
-        <w:rPr>
-          <w:rFonts w:ascii="Times New Roman" w:hAnsi="Times New Roman" w:cs="Times New Roman"/>
-          <w:lang w:val="en-US"/>
-        </w:rPr>
-        <w:t>fraNorge</w:t>
-      </w:r>
-      <w:proofErr w:type="spellEnd"/>
-      <w:r>
-        <w:rPr>
-          <w:rFonts w:ascii="Times New Roman" w:hAnsi="Times New Roman" w:cs="Times New Roman"/>
-          <w:lang w:val="en-US"/>
-        </w:rPr>
-        <w:t>(</w:t>
-      </w:r>
-      <w:proofErr w:type="gramEnd"/>
-      <w:r>
-        <w:rPr>
-          <w:rFonts w:ascii="Times New Roman" w:hAnsi="Times New Roman" w:cs="Times New Roman"/>
-          <w:lang w:val="en-US"/>
-        </w:rPr>
-        <w:t>..)</w:t>
-      </w:r>
-    </w:p>
-    <w:p>
-      <w:pPr>
-        <w:pStyle w:val="ListParagraph"/>
-        <w:numPr>
-          <w:ilvl w:val="1"/>
-          <w:numId w:val="2"/>
-        </w:numPr>
-        <w:spacing w:after="160" w:line="259" w:lineRule="auto"/>
-        <w:rPr>
-          <w:rFonts w:ascii="Times New Roman" w:hAnsi="Times New Roman" w:cs="Times New Roman"/>
-          <w:lang w:val="en-US"/>
-        </w:rPr>
-      </w:pPr>
-      <w:proofErr w:type="gramStart"/>
-      <w:r>
-        <w:rPr>
-          <w:rFonts w:ascii="Times New Roman" w:hAnsi="Times New Roman" w:cs="Times New Roman"/>
-          <w:lang w:val="en-US"/>
-        </w:rPr>
-        <w:t>top20Land(</w:t>
-      </w:r>
-      <w:proofErr w:type="gramEnd"/>
-      <w:r>
-        <w:rPr>
-          <w:rFonts w:ascii="Times New Roman" w:hAnsi="Times New Roman" w:cs="Times New Roman"/>
-          <w:lang w:val="en-US"/>
-        </w:rPr>
-        <w:t>..)</w:t>
-      </w:r>
-    </w:p>
-    <w:p>
-      <w:pPr>
-        <w:pStyle w:val="ListParagraph"/>
-        <w:numPr>
-          <w:ilvl w:val="0"/>
-          <w:numId w:val="2"/>
-        </w:numPr>
-        <w:spacing w:after="160" w:line="259" w:lineRule="auto"/>
-        <w:rPr>
-          <w:rFonts w:ascii="Times New Roman" w:hAnsi="Times New Roman" w:cs="Times New Roman"/>
-          <w:lang w:val="en-US"/>
-        </w:rPr>
-      </w:pPr>
-      <w:r>
-        <w:rPr>
-          <w:rFonts w:ascii="Times New Roman" w:hAnsi="Times New Roman" w:cs="Times New Roman"/>
-          <w:lang w:val="en-US"/>
-        </w:rPr>
-        <w:t>is called by collection-</w:t>
-      </w:r>
-      <w:proofErr w:type="spellStart"/>
-      <w:r>
-        <w:rPr>
-          <w:rFonts w:ascii="Times New Roman" w:hAnsi="Times New Roman" w:cs="Times New Roman"/>
-          <w:lang w:val="en-US"/>
-        </w:rPr>
-        <w:t>select.eventlistener</w:t>
-      </w:r>
-      <w:proofErr w:type="spellEnd"/>
-    </w:p>
-    <w:p>
-      <w:pPr>
-        <w:spacing w:after="160" w:line="259" w:lineRule="auto"/>
-        <w:rPr>
-          <w:rFonts w:ascii="Times New Roman" w:hAnsi="Times New Roman" w:cs="Times New Roman"/>
-          <w:lang w:val="en-US"/>
-        </w:rPr>
-      </w:pPr>
-    </w:p>
-    <w:p>
-      <w:pPr>
-        <w:spacing w:after="160" w:line="259" w:lineRule="auto"/>
-        <w:rPr>
-          <w:rFonts w:ascii="Times New Roman" w:hAnsi="Times New Roman" w:cs="Times New Roman"/>
-          <w:lang w:val="en-US"/>
-        </w:rPr>
-      </w:pPr>
-      <w:proofErr w:type="gramStart"/>
-      <w:r>
-        <w:rPr>
-          <w:rFonts w:ascii="Times New Roman" w:hAnsi="Times New Roman" w:cs="Times New Roman"/>
-          <w:lang w:val="en-US"/>
-        </w:rPr>
-        <w:t>main()</w:t>
-      </w:r>
-      <w:proofErr w:type="gramEnd"/>
-    </w:p>
-    <w:p>
-      <w:pPr>
-        <w:pStyle w:val="ListParagraph"/>
-        <w:numPr>
-          <w:ilvl w:val="0"/>
-          <w:numId w:val="2"/>
-        </w:numPr>
-        <w:spacing w:after="160" w:line="259" w:lineRule="auto"/>
-        <w:rPr>
-          <w:rFonts w:ascii="Times New Roman" w:hAnsi="Times New Roman" w:cs="Times New Roman"/>
-          <w:lang w:val="en-US"/>
-        </w:rPr>
-      </w:pPr>
-      <w:proofErr w:type="spellStart"/>
-      <w:r>
-        <w:rPr>
-          <w:rFonts w:ascii="Times New Roman" w:hAnsi="Times New Roman" w:cs="Times New Roman"/>
-          <w:lang w:val="en-US"/>
-        </w:rPr>
-        <w:t>async</w:t>
-      </w:r>
-      <w:proofErr w:type="spellEnd"/>
-      <w:r>
-        <w:rPr>
-          <w:rFonts w:ascii="Times New Roman" w:hAnsi="Times New Roman" w:cs="Times New Roman"/>
-          <w:lang w:val="en-US"/>
-        </w:rPr>
-        <w:t xml:space="preserve"> function; renders the page the first time</w:t>
-      </w:r>
-    </w:p>
-    <w:p>
-      <w:pPr>
-        <w:pStyle w:val="ListParagraph"/>
-        <w:numPr>
-          <w:ilvl w:val="0"/>
-          <w:numId w:val="2"/>
-        </w:numPr>
-        <w:spacing w:after="160" w:line="259" w:lineRule="auto"/>
-        <w:rPr>
-          <w:rFonts w:ascii="Times New Roman" w:hAnsi="Times New Roman" w:cs="Times New Roman"/>
-          <w:lang w:val="en-US"/>
-        </w:rPr>
-      </w:pPr>
-      <w:r>
-        <w:rPr>
-          <w:rFonts w:ascii="Times New Roman" w:hAnsi="Times New Roman" w:cs="Times New Roman"/>
-          <w:lang w:val="en-US"/>
-        </w:rPr>
-        <w:t xml:space="preserve">calls </w:t>
-      </w:r>
-    </w:p>
-    <w:p>
-      <w:pPr>
-        <w:pStyle w:val="ListParagraph"/>
-        <w:numPr>
-          <w:ilvl w:val="1"/>
-          <w:numId w:val="2"/>
-        </w:numPr>
-        <w:spacing w:after="160" w:line="259" w:lineRule="auto"/>
-        <w:rPr>
-          <w:rFonts w:ascii="Times New Roman" w:hAnsi="Times New Roman" w:cs="Times New Roman"/>
-          <w:lang w:val="en-US"/>
-        </w:rPr>
-      </w:pPr>
-      <w:proofErr w:type="spellStart"/>
-      <w:proofErr w:type="gramStart"/>
-      <w:r>
-        <w:rPr>
-          <w:rFonts w:ascii="Times New Roman" w:hAnsi="Times New Roman" w:cs="Times New Roman"/>
-          <w:lang w:val="en-US"/>
-        </w:rPr>
-        <w:t>makeGraphs</w:t>
-      </w:r>
-      <w:proofErr w:type="spellEnd"/>
-      <w:r>
-        <w:rPr>
-          <w:rFonts w:ascii="Times New Roman" w:hAnsi="Times New Roman" w:cs="Times New Roman"/>
-          <w:lang w:val="en-US"/>
-        </w:rPr>
-        <w:t>(</w:t>
-      </w:r>
-      <w:proofErr w:type="gramEnd"/>
-      <w:r>
-        <w:rPr>
-          <w:rFonts w:ascii="Times New Roman" w:hAnsi="Times New Roman" w:cs="Times New Roman"/>
-          <w:lang w:val="en-US"/>
-        </w:rPr>
-        <w:t>..)</w:t>
-      </w:r>
-    </w:p>
-    <w:p>
-      <w:pPr>
-        <w:pStyle w:val="ListParagraph"/>
-        <w:numPr>
-          <w:ilvl w:val="1"/>
-          <w:numId w:val="2"/>
-        </w:numPr>
-        <w:spacing w:after="160" w:line="259" w:lineRule="auto"/>
-        <w:rPr>
-          <w:rFonts w:ascii="Times New Roman" w:hAnsi="Times New Roman" w:cs="Times New Roman"/>
-          <w:lang w:val="en-US"/>
-        </w:rPr>
-      </w:pPr>
-      <w:proofErr w:type="spellStart"/>
-      <w:proofErr w:type="gramStart"/>
-      <w:r>
-        <w:rPr>
-          <w:rFonts w:ascii="Times New Roman" w:hAnsi="Times New Roman" w:cs="Times New Roman"/>
-          <w:lang w:val="en-US"/>
-        </w:rPr>
-        <w:t>populateTable</w:t>
-      </w:r>
-      <w:proofErr w:type="spellEnd"/>
-      <w:r>
-        <w:rPr>
-          <w:rFonts w:ascii="Times New Roman" w:hAnsi="Times New Roman" w:cs="Times New Roman"/>
-          <w:lang w:val="en-US"/>
-        </w:rPr>
-        <w:t>(</w:t>
-      </w:r>
-      <w:proofErr w:type="gramEnd"/>
-      <w:r>
-        <w:rPr>
-          <w:rFonts w:ascii="Times New Roman" w:hAnsi="Times New Roman" w:cs="Times New Roman"/>
-          <w:lang w:val="en-US"/>
-        </w:rPr>
-        <w:t>..)</w:t>
-      </w:r>
-    </w:p>
-    <w:p>
-      <w:pPr>
-        <w:pStyle w:val="ListParagraph"/>
-        <w:numPr>
-          <w:ilvl w:val="0"/>
-          <w:numId w:val="2"/>
-        </w:numPr>
-        <w:spacing w:after="160" w:line="259" w:lineRule="auto"/>
-        <w:rPr>
-          <w:rFonts w:ascii="Times New Roman" w:hAnsi="Times New Roman" w:cs="Times New Roman"/>
-          <w:lang w:val="en-US"/>
-        </w:rPr>
-      </w:pPr>
-      <w:r>
-        <w:rPr>
-          <w:rFonts w:ascii="Times New Roman" w:hAnsi="Times New Roman" w:cs="Times New Roman"/>
-          <w:lang w:val="en-US"/>
-        </w:rPr>
-        <w:t>is called in this file (showStat.js)</w:t>
-      </w:r>
-    </w:p>
-    <w:p>
-      <w:pPr>
-        <w:pStyle w:val="Heading3"/>
-      </w:pPr>
-      <w:r>
-        <w:t>journaler.js</w:t>
-      </w:r>
+      <w:r>
+        <w:rPr>
+          <w:rFonts w:ascii="Times New Roman" w:hAnsi="Times New Roman" w:cs="Times New Roman"/>
+          <w:lang w:val="en-US"/>
+        </w:rPr>
+        <w:t>R</w:t>
+      </w:r>
+      <w:r>
+        <w:rPr>
+          <w:rFonts w:ascii="Times New Roman" w:hAnsi="Times New Roman" w:cs="Times New Roman"/>
+          <w:lang w:val="en-US"/>
+        </w:rPr>
+        <w:t xml:space="preserve">enders content in </w:t>
+      </w:r>
+      <w:proofErr w:type="spellStart"/>
+      <w:r>
+        <w:rPr>
+          <w:rFonts w:ascii="Times New Roman" w:hAnsi="Times New Roman" w:cs="Times New Roman"/>
+          <w:lang w:val="en-US"/>
+        </w:rPr>
+        <w:t>journaler.hbs</w:t>
+      </w:r>
+      <w:proofErr w:type="spellEnd"/>
     </w:p>
     <w:p>
       <w:pPr>
         <w:pStyle w:val="Heading4"/>
       </w:pPr>
       <w:r>
-        <w:t>Description:</w:t>
-      </w:r>
-    </w:p>
-    <w:p>
-      <w:pPr>
-        <w:spacing w:after="160" w:line="259" w:lineRule="auto"/>
-        <w:rPr>
-          <w:rFonts w:ascii="Times New Roman" w:hAnsi="Times New Roman" w:cs="Times New Roman"/>
-          <w:lang w:val="en-US"/>
-        </w:rPr>
-      </w:pPr>
-      <w:r>
-        <w:rPr>
-          <w:rFonts w:ascii="Times New Roman" w:hAnsi="Times New Roman" w:cs="Times New Roman"/>
-          <w:lang w:val="en-US"/>
-        </w:rPr>
-        <w:t>R</w:t>
-      </w:r>
-      <w:r>
-        <w:rPr>
-          <w:rFonts w:ascii="Times New Roman" w:hAnsi="Times New Roman" w:cs="Times New Roman"/>
-          <w:lang w:val="en-US"/>
-        </w:rPr>
-        <w:t xml:space="preserve">enders content in </w:t>
-      </w:r>
-      <w:proofErr w:type="spellStart"/>
-      <w:r>
-        <w:rPr>
-          <w:rFonts w:ascii="Times New Roman" w:hAnsi="Times New Roman" w:cs="Times New Roman"/>
-          <w:lang w:val="en-US"/>
-        </w:rPr>
-        <w:t>journaler.hbs</w:t>
-      </w:r>
-      <w:proofErr w:type="spellEnd"/>
-    </w:p>
-    <w:p>
-      <w:pPr>
-        <w:pStyle w:val="Heading4"/>
-      </w:pPr>
-      <w:r>
-        <w:t>Functions</w:t>
-      </w:r>
-      <w:r>
-        <w:t>:</w:t>
+        <w:t>Functions:</w:t>
       </w:r>
     </w:p>
     <w:p>
@@ -19812,8 +19797,6 @@
           <w:lang w:val="en-US"/>
         </w:rPr>
       </w:pPr>
-      <w:bookmarkStart w:id="0" w:name="_GoBack"/>
-      <w:bookmarkEnd w:id="0"/>
       <w:r>
         <w:rPr>
           <w:lang w:val="en-US"/>
@@ -19848,12 +19831,14 @@
       <w:pPr>
         <w:rPr>
           <w:rStyle w:val="Hyperlink"/>
+          <w:lang w:val="en-US"/>
         </w:rPr>
       </w:pPr>
       <w:hyperlink r:id="rId5" w:history="1">
         <w:r>
           <w:rPr>
             <w:rStyle w:val="Hyperlink"/>
+            <w:lang w:val="en-US"/>
           </w:rPr>
           <w:t>https://nodejs.org/en/</w:t>
         </w:r>
@@ -20116,15 +20101,32 @@
           <w:lang w:val="en-US"/>
         </w:rPr>
       </w:pPr>
-      <w:hyperlink r:id="rId9" w:history="1">
-        <w:r>
-          <w:rPr>
-            <w:rStyle w:val="Hyperlink"/>
-            <w:lang w:val="en-US"/>
-          </w:rPr>
-          <w:t>https://www.npmjs.com/package/nodemon</w:t>
-        </w:r>
-      </w:hyperlink>
+      <w:r>
+        <w:fldChar w:fldCharType="begin"/>
+      </w:r>
+      <w:r>
+        <w:rPr>
+          <w:lang w:val="en-US"/>
+        </w:rPr>
+        <w:instrText xml:space="preserve"> HYPERLINK "https://www.npmjs.com/package/nodemon" </w:instrText>
+      </w:r>
+      <w:r>
+        <w:fldChar w:fldCharType="separate"/>
+      </w:r>
+      <w:r>
+        <w:rPr>
+          <w:rStyle w:val="Hyperlink"/>
+          <w:lang w:val="en-US"/>
+        </w:rPr>
+        <w:t>https://www.npmjs.com/package/nodemon</w:t>
+      </w:r>
+      <w:r>
+        <w:rPr>
+          <w:rStyle w:val="Hyperlink"/>
+          <w:lang w:val="en-US"/>
+        </w:rPr>
+        <w:fldChar w:fldCharType="end"/>
+      </w:r>
     </w:p>
     <w:p>
       <w:pPr>

</xml_diff>